<commit_message>
added writeup for 2.1
</commit_message>
<xml_diff>
--- a/hw1-1/question 2.1.docx
+++ b/hw1-1/question 2.1.docx
@@ -1,6 +1,6 @@
 
 <file path=word/document.xml><?xml version="1.0" encoding="utf-8"?>
-<w:document xmlns:wpc="http://schemas.microsoft.com/office/word/2010/wordprocessingCanvas" xmlns:mc="http://schemas.openxmlformats.org/markup-compatibility/2006" xmlns:o="urn:schemas-microsoft-com:office:office" xmlns:r="http://schemas.openxmlformats.org/officeDocument/2006/relationships" xmlns:m="http://schemas.openxmlformats.org/officeDocument/2006/math" xmlns:v="urn:schemas-microsoft-com:vml" xmlns:wp14="http://schemas.microsoft.com/office/word/2010/wordprocessingDrawing" xmlns:wp="http://schemas.openxmlformats.org/drawingml/2006/wordprocessingDrawing" xmlns:w10="urn:schemas-microsoft-com:office:word" xmlns:w="http://schemas.openxmlformats.org/wordprocessingml/2006/main" xmlns:w14="http://schemas.microsoft.com/office/word/2010/wordml" xmlns:wpg="http://schemas.microsoft.com/office/word/2010/wordprocessingGroup" xmlns:wpi="http://schemas.microsoft.com/office/word/2010/wordprocessingInk" xmlns:wne="http://schemas.microsoft.com/office/word/2006/wordml" xmlns:wps="http://schemas.microsoft.com/office/word/2010/wordprocessingShape" mc:Ignorable="w14 wp14">
+<w:document xmlns:wpc="http://schemas.microsoft.com/office/word/2010/wordprocessingCanvas" xmlns:cx="http://schemas.microsoft.com/office/drawing/2014/chartex" xmlns:cx1="http://schemas.microsoft.com/office/drawing/2015/9/8/chartex" xmlns:cx2="http://schemas.microsoft.com/office/drawing/2015/10/21/chartex" xmlns:cx3="http://schemas.microsoft.com/office/drawing/2016/5/9/chartex" xmlns:cx4="http://schemas.microsoft.com/office/drawing/2016/5/10/chartex" xmlns:cx5="http://schemas.microsoft.com/office/drawing/2016/5/11/chartex" xmlns:cx6="http://schemas.microsoft.com/office/drawing/2016/5/12/chartex" xmlns:cx7="http://schemas.microsoft.com/office/drawing/2016/5/13/chartex" xmlns:cx8="http://schemas.microsoft.com/office/drawing/2016/5/14/chartex" xmlns:mc="http://schemas.openxmlformats.org/markup-compatibility/2006" xmlns:aink="http://schemas.microsoft.com/office/drawing/2016/ink" xmlns:am3d="http://schemas.microsoft.com/office/drawing/2017/model3d" xmlns:o="urn:schemas-microsoft-com:office:office" xmlns:oel="http://schemas.microsoft.com/office/2019/extlst" xmlns:r="http://schemas.openxmlformats.org/officeDocument/2006/relationships" xmlns:m="http://schemas.openxmlformats.org/officeDocument/2006/math" xmlns:v="urn:schemas-microsoft-com:vml" xmlns:wp14="http://schemas.microsoft.com/office/word/2010/wordprocessingDrawing" xmlns:wp="http://schemas.openxmlformats.org/drawingml/2006/wordprocessingDrawing" xmlns:w10="urn:schemas-microsoft-com:office:word" xmlns:w="http://schemas.openxmlformats.org/wordprocessingml/2006/main" xmlns:w14="http://schemas.microsoft.com/office/word/2010/wordml" xmlns:w15="http://schemas.microsoft.com/office/word/2012/wordml" xmlns:w16cex="http://schemas.microsoft.com/office/word/2018/wordml/cex" xmlns:w16cid="http://schemas.microsoft.com/office/word/2016/wordml/cid" xmlns:w16="http://schemas.microsoft.com/office/word/2018/wordml" xmlns:w16sdtdh="http://schemas.microsoft.com/office/word/2020/wordml/sdtdatahash" xmlns:w16se="http://schemas.microsoft.com/office/word/2015/wordml/symex" xmlns:wpg="http://schemas.microsoft.com/office/word/2010/wordprocessingGroup" xmlns:wpi="http://schemas.microsoft.com/office/word/2010/wordprocessingInk" xmlns:wne="http://schemas.microsoft.com/office/word/2006/wordml" xmlns:wps="http://schemas.microsoft.com/office/word/2010/wordprocessingShape" mc:Ignorable="w14 w15 w16se w16cid w16 w16cex w16sdtdh wp14">
   <w:body>
     <w:p>
       <w:pPr>
@@ -38,8 +38,6 @@
         </w:rPr>
         <w:t>2</w:t>
       </w:r>
-      <w:bookmarkStart w:id="0" w:name="_GoBack"/>
-      <w:bookmarkEnd w:id="0"/>
       <w:r>
         <w:rPr>
           <w:rFonts w:cs="LMRoman10-Regular"/>
@@ -86,6 +84,476 @@
     </w:p>
     <w:p>
       <w:pPr>
+        <w:pStyle w:val="Heading1"/>
+        <w:numPr>
+          <w:ilvl w:val="0"/>
+          <w:numId w:val="0"/>
+        </w:numPr>
+        <w:ind w:left="360"/>
+      </w:pPr>
+    </w:p>
+    <w:p>
+      <w:pPr>
+        <w:pStyle w:val="Heading1"/>
+        <w:rPr>
+          <w:b w:val="0"/>
+          <w:bCs/>
+          <w:color w:val="4472C4" w:themeColor="accent1"/>
+        </w:rPr>
+      </w:pPr>
+      <w:r>
+        <w:rPr>
+          <w:b w:val="0"/>
+          <w:bCs/>
+          <w:color w:val="4472C4" w:themeColor="accent1"/>
+        </w:rPr>
+        <w:t xml:space="preserve">Classification models find use cases across a spectrum of Credit Risk functions. A typical example being classifying a particular transaction as risky or otherwise basis which it is either declined or authorized. </w:t>
+      </w:r>
+      <w:r>
+        <w:rPr>
+          <w:b w:val="0"/>
+          <w:bCs/>
+          <w:color w:val="4472C4" w:themeColor="accent1"/>
+        </w:rPr>
+        <w:t>Here risk implies that the individual might not be able to make the required payments in the future</w:t>
+      </w:r>
+      <w:r>
+        <w:rPr>
+          <w:b w:val="0"/>
+          <w:bCs/>
+          <w:color w:val="4472C4" w:themeColor="accent1"/>
+        </w:rPr>
+        <w:t xml:space="preserve">, and therefore transactions made are </w:t>
+      </w:r>
+      <w:proofErr w:type="gramStart"/>
+      <w:r>
+        <w:rPr>
+          <w:b w:val="0"/>
+          <w:bCs/>
+          <w:color w:val="4472C4" w:themeColor="accent1"/>
+        </w:rPr>
+        <w:t>more riskier</w:t>
+      </w:r>
+      <w:proofErr w:type="gramEnd"/>
+      <w:r>
+        <w:rPr>
+          <w:b w:val="0"/>
+          <w:bCs/>
+          <w:color w:val="4472C4" w:themeColor="accent1"/>
+        </w:rPr>
+        <w:t>.</w:t>
+      </w:r>
+    </w:p>
+    <w:p/>
+    <w:p>
+      <w:pPr>
+        <w:pStyle w:val="Heading1"/>
+        <w:numPr>
+          <w:ilvl w:val="0"/>
+          <w:numId w:val="0"/>
+        </w:numPr>
+        <w:ind w:left="360"/>
+        <w:rPr>
+          <w:b w:val="0"/>
+          <w:bCs/>
+          <w:color w:val="4472C4" w:themeColor="accent1"/>
+        </w:rPr>
+      </w:pPr>
+      <w:r>
+        <w:rPr>
+          <w:color w:val="4472C4" w:themeColor="accent1"/>
+        </w:rPr>
+        <w:t>Objective Function</w:t>
+      </w:r>
+      <w:r>
+        <w:rPr>
+          <w:color w:val="4472C4" w:themeColor="accent1"/>
+        </w:rPr>
+        <w:t xml:space="preserve"> (Y):</w:t>
+      </w:r>
+      <w:r>
+        <w:rPr>
+          <w:b w:val="0"/>
+          <w:bCs/>
+          <w:color w:val="4472C4" w:themeColor="accent1"/>
+        </w:rPr>
+        <w:t xml:space="preserve"> To classify individual transactions as risky (decline) or not</w:t>
+      </w:r>
+    </w:p>
+    <w:p>
+      <w:pPr>
+        <w:rPr>
+          <w:rFonts w:ascii="Calibri" w:hAnsi="Calibri"/>
+          <w:bCs/>
+          <w:color w:val="4472C4" w:themeColor="accent1"/>
+        </w:rPr>
+      </w:pPr>
+      <w:r>
+        <w:rPr>
+          <w:rFonts w:ascii="Calibri" w:hAnsi="Calibri"/>
+          <w:b/>
+          <w:color w:val="4472C4" w:themeColor="accent1"/>
+        </w:rPr>
+        <w:t xml:space="preserve">       Pred</w:t>
+      </w:r>
+      <w:r>
+        <w:rPr>
+          <w:rFonts w:ascii="Calibri" w:hAnsi="Calibri"/>
+          <w:b/>
+          <w:color w:val="4472C4" w:themeColor="accent1"/>
+        </w:rPr>
+        <w:t>icto</w:t>
+      </w:r>
+      <w:r>
+        <w:rPr>
+          <w:rFonts w:ascii="Calibri" w:hAnsi="Calibri"/>
+          <w:b/>
+          <w:color w:val="4472C4" w:themeColor="accent1"/>
+        </w:rPr>
+        <w:t>r Variables</w:t>
+      </w:r>
+      <w:r>
+        <w:rPr>
+          <w:rFonts w:ascii="Calibri" w:hAnsi="Calibri"/>
+          <w:b/>
+          <w:color w:val="4472C4" w:themeColor="accent1"/>
+        </w:rPr>
+        <w:t xml:space="preserve"> </w:t>
+      </w:r>
+      <w:r>
+        <w:rPr>
+          <w:rFonts w:ascii="Calibri" w:hAnsi="Calibri"/>
+          <w:b/>
+          <w:color w:val="4472C4" w:themeColor="accent1"/>
+        </w:rPr>
+        <w:t xml:space="preserve">(Xi’s): </w:t>
+      </w:r>
+      <w:r>
+        <w:rPr>
+          <w:rFonts w:ascii="Calibri" w:hAnsi="Calibri"/>
+          <w:bCs/>
+          <w:color w:val="4472C4" w:themeColor="accent1"/>
+        </w:rPr>
+        <w:t>Some</w:t>
+      </w:r>
+      <w:r>
+        <w:rPr>
+          <w:rFonts w:ascii="Calibri" w:hAnsi="Calibri"/>
+          <w:b/>
+          <w:color w:val="4472C4" w:themeColor="accent1"/>
+        </w:rPr>
+        <w:t xml:space="preserve"> </w:t>
+      </w:r>
+      <w:r>
+        <w:rPr>
+          <w:rFonts w:ascii="Calibri" w:hAnsi="Calibri"/>
+          <w:bCs/>
+          <w:color w:val="4472C4" w:themeColor="accent1"/>
+        </w:rPr>
+        <w:t>of the key predictor variables are:</w:t>
+      </w:r>
+    </w:p>
+    <w:p>
+      <w:pPr>
+        <w:pStyle w:val="Heading1"/>
+        <w:numPr>
+          <w:ilvl w:val="0"/>
+          <w:numId w:val="0"/>
+        </w:numPr>
+        <w:ind w:left="360"/>
+      </w:pPr>
+    </w:p>
+    <w:p>
+      <w:pPr>
+        <w:pStyle w:val="Heading2"/>
+        <w:rPr>
+          <w:b w:val="0"/>
+          <w:bCs w:val="0"/>
+          <w:i/>
+          <w:iCs/>
+          <w:color w:val="4472C4" w:themeColor="accent1"/>
+        </w:rPr>
+      </w:pPr>
+      <w:r>
+        <w:rPr>
+          <w:b w:val="0"/>
+          <w:bCs w:val="0"/>
+          <w:color w:val="4472C4" w:themeColor="accent1"/>
+          <w:u w:val="single"/>
+        </w:rPr>
+        <w:t>Past Delinquency</w:t>
+      </w:r>
+      <w:r>
+        <w:rPr>
+          <w:b w:val="0"/>
+          <w:bCs w:val="0"/>
+          <w:i/>
+          <w:iCs/>
+          <w:color w:val="4472C4" w:themeColor="accent1"/>
+        </w:rPr>
+        <w:t xml:space="preserve">: </w:t>
+      </w:r>
+      <w:r>
+        <w:rPr>
+          <w:b w:val="0"/>
+          <w:bCs w:val="0"/>
+          <w:color w:val="4472C4" w:themeColor="accent1"/>
+        </w:rPr>
+        <w:t xml:space="preserve">Delinquency </w:t>
+      </w:r>
+      <w:r>
+        <w:rPr>
+          <w:b w:val="0"/>
+          <w:bCs w:val="0"/>
+          <w:color w:val="4472C4" w:themeColor="accent1"/>
+        </w:rPr>
+        <w:t>implies that the individual was unable to keep up on his monthly payments previously and missed on his obligated payments. This is a key marker for credit risk, and past delinquent behavior hints towards potential future risk.</w:t>
+      </w:r>
+    </w:p>
+    <w:p>
+      <w:pPr>
+        <w:pStyle w:val="Heading2"/>
+        <w:numPr>
+          <w:ilvl w:val="0"/>
+          <w:numId w:val="0"/>
+        </w:numPr>
+        <w:ind w:left="720"/>
+        <w:rPr>
+          <w:b w:val="0"/>
+          <w:bCs w:val="0"/>
+          <w:i/>
+          <w:iCs/>
+          <w:color w:val="4472C4" w:themeColor="accent1"/>
+        </w:rPr>
+      </w:pPr>
+    </w:p>
+    <w:p>
+      <w:pPr>
+        <w:pStyle w:val="Heading2"/>
+        <w:rPr>
+          <w:b w:val="0"/>
+          <w:bCs w:val="0"/>
+          <w:i/>
+          <w:iCs/>
+          <w:color w:val="4472C4" w:themeColor="accent1"/>
+        </w:rPr>
+      </w:pPr>
+      <w:r>
+        <w:rPr>
+          <w:b w:val="0"/>
+          <w:bCs w:val="0"/>
+          <w:color w:val="4472C4" w:themeColor="accent1"/>
+          <w:u w:val="single"/>
+        </w:rPr>
+        <w:t>Credit Utilization</w:t>
+      </w:r>
+      <w:r>
+        <w:rPr>
+          <w:b w:val="0"/>
+          <w:bCs w:val="0"/>
+          <w:i/>
+          <w:iCs/>
+          <w:color w:val="4472C4" w:themeColor="accent1"/>
+        </w:rPr>
+        <w:t xml:space="preserve">: </w:t>
+      </w:r>
+      <w:r>
+        <w:rPr>
+          <w:b w:val="0"/>
+          <w:bCs w:val="0"/>
+          <w:color w:val="4472C4" w:themeColor="accent1"/>
+        </w:rPr>
+        <w:t xml:space="preserve">Credit Utilization is defined as the ratio of </w:t>
+      </w:r>
+      <w:r>
+        <w:rPr>
+          <w:b w:val="0"/>
+          <w:bCs w:val="0"/>
+          <w:color w:val="4472C4" w:themeColor="accent1"/>
+        </w:rPr>
+        <w:t xml:space="preserve">current balance to overall credit limit accorded to the individual. Suppose </w:t>
+      </w:r>
+      <w:proofErr w:type="spellStart"/>
+      <w:proofErr w:type="gramStart"/>
+      <w:r>
+        <w:rPr>
+          <w:b w:val="0"/>
+          <w:bCs w:val="0"/>
+          <w:color w:val="4472C4" w:themeColor="accent1"/>
+        </w:rPr>
+        <w:t>a</w:t>
+      </w:r>
+      <w:proofErr w:type="spellEnd"/>
+      <w:proofErr w:type="gramEnd"/>
+      <w:r>
+        <w:rPr>
+          <w:b w:val="0"/>
+          <w:bCs w:val="0"/>
+          <w:color w:val="4472C4" w:themeColor="accent1"/>
+        </w:rPr>
+        <w:t xml:space="preserve"> individual has a credit line of $10,000 and he already has utilized $ 9k of it. This individual is generally prone to more risk as compared to the individual who only has utilized say $ 2k of his $ 10k line</w:t>
+      </w:r>
+    </w:p>
+    <w:p>
+      <w:pPr>
+        <w:pStyle w:val="Heading2"/>
+        <w:numPr>
+          <w:ilvl w:val="0"/>
+          <w:numId w:val="0"/>
+        </w:numPr>
+        <w:ind w:left="720"/>
+        <w:rPr>
+          <w:b w:val="0"/>
+          <w:bCs w:val="0"/>
+          <w:i/>
+          <w:iCs/>
+          <w:color w:val="4472C4" w:themeColor="accent1"/>
+        </w:rPr>
+      </w:pPr>
+    </w:p>
+    <w:p>
+      <w:pPr>
+        <w:pStyle w:val="Heading2"/>
+        <w:rPr>
+          <w:b w:val="0"/>
+          <w:bCs w:val="0"/>
+          <w:i/>
+          <w:iCs/>
+          <w:color w:val="4472C4" w:themeColor="accent1"/>
+        </w:rPr>
+      </w:pPr>
+      <w:r>
+        <w:rPr>
+          <w:b w:val="0"/>
+          <w:bCs w:val="0"/>
+          <w:color w:val="4472C4" w:themeColor="accent1"/>
+          <w:u w:val="single"/>
+        </w:rPr>
+        <w:t>Current Debt to Income ratio</w:t>
+      </w:r>
+      <w:r>
+        <w:rPr>
+          <w:b w:val="0"/>
+          <w:bCs w:val="0"/>
+          <w:i/>
+          <w:iCs/>
+          <w:color w:val="4472C4" w:themeColor="accent1"/>
+        </w:rPr>
+        <w:t xml:space="preserve">: </w:t>
+      </w:r>
+      <w:r>
+        <w:rPr>
+          <w:b w:val="0"/>
+          <w:bCs w:val="0"/>
+          <w:color w:val="4472C4" w:themeColor="accent1"/>
+        </w:rPr>
+        <w:t>This is a measure of Income to Debt Capacity</w:t>
+      </w:r>
+      <w:r>
+        <w:rPr>
+          <w:b w:val="0"/>
+          <w:bCs w:val="0"/>
+          <w:color w:val="4472C4" w:themeColor="accent1"/>
+        </w:rPr>
+        <w:t xml:space="preserve"> of the individual. In other words, it stacks up the overall debt obligations of the individual across mortgage, auto loan, credit cards etc., against his total income. If a larger part of an individual’s income is directed towards his debt payment, than he/she again might be more susceptible to miss payments in the future and hence is </w:t>
+      </w:r>
+      <w:r>
+        <w:rPr>
+          <w:b w:val="0"/>
+          <w:bCs w:val="0"/>
+          <w:color w:val="4472C4" w:themeColor="accent1"/>
+        </w:rPr>
+        <w:t>riskier</w:t>
+      </w:r>
+      <w:r>
+        <w:rPr>
+          <w:b w:val="0"/>
+          <w:bCs w:val="0"/>
+          <w:color w:val="4472C4" w:themeColor="accent1"/>
+        </w:rPr>
+        <w:t>.</w:t>
+      </w:r>
+    </w:p>
+    <w:p>
+      <w:pPr>
+        <w:pStyle w:val="Heading2"/>
+        <w:numPr>
+          <w:ilvl w:val="0"/>
+          <w:numId w:val="0"/>
+        </w:numPr>
+        <w:ind w:left="720"/>
+        <w:rPr>
+          <w:b w:val="0"/>
+          <w:bCs w:val="0"/>
+          <w:i/>
+          <w:iCs/>
+          <w:color w:val="4472C4" w:themeColor="accent1"/>
+        </w:rPr>
+      </w:pPr>
+    </w:p>
+    <w:p>
+      <w:pPr>
+        <w:pStyle w:val="Heading2"/>
+        <w:rPr>
+          <w:b w:val="0"/>
+          <w:bCs w:val="0"/>
+          <w:i/>
+          <w:iCs/>
+          <w:color w:val="4472C4" w:themeColor="accent1"/>
+          <w:u w:val="single"/>
+        </w:rPr>
+      </w:pPr>
+      <w:r>
+        <w:rPr>
+          <w:b w:val="0"/>
+          <w:bCs w:val="0"/>
+          <w:color w:val="4472C4" w:themeColor="accent1"/>
+          <w:u w:val="single"/>
+        </w:rPr>
+        <w:t>Amount of Transaction</w:t>
+      </w:r>
+      <w:r>
+        <w:rPr>
+          <w:b w:val="0"/>
+          <w:bCs w:val="0"/>
+          <w:color w:val="4472C4" w:themeColor="accent1"/>
+          <w:u w:val="single"/>
+        </w:rPr>
+        <w:t xml:space="preserve">: </w:t>
+      </w:r>
+      <w:r>
+        <w:rPr>
+          <w:b w:val="0"/>
+          <w:bCs w:val="0"/>
+          <w:color w:val="4472C4" w:themeColor="accent1"/>
+        </w:rPr>
+        <w:t>This is the dollar amount of the transaction. Intuitively a transaction of $20k is more risky than $5, since even if the individual misses his payment, the hit taken by the firm is restricted to only $5.</w:t>
+      </w:r>
+    </w:p>
+    <w:p>
+      <w:pPr>
+        <w:pStyle w:val="Heading1"/>
+        <w:numPr>
+          <w:ilvl w:val="0"/>
+          <w:numId w:val="0"/>
+        </w:numPr>
+        <w:ind w:left="360"/>
+      </w:pPr>
+    </w:p>
+    <w:p/>
+    <w:p>
+      <w:pPr>
+        <w:pStyle w:val="Heading1"/>
+      </w:pPr>
+    </w:p>
+    <w:p/>
+    <w:p>
+      <w:pPr>
+        <w:pStyle w:val="Heading1"/>
+      </w:pPr>
+    </w:p>
+    <w:p>
+      <w:pPr>
         <w:autoSpaceDE w:val="0"/>
         <w:autoSpaceDN w:val="0"/>
         <w:adjustRightInd w:val="0"/>
@@ -96,7 +564,7 @@
       </w:pPr>
     </w:p>
     <w:sectPr>
-      <w:headerReference w:type="default" r:id="rId8"/>
+      <w:headerReference w:type="default" r:id="rId7"/>
       <w:pgSz w:w="12240" w:h="15840"/>
       <w:pgMar w:top="1440" w:right="1440" w:bottom="1440" w:left="1440" w:header="720" w:footer="720" w:gutter="0"/>
       <w:cols w:space="720"/>
@@ -107,7 +575,7 @@
 </file>
 
 <file path=word/endnotes.xml><?xml version="1.0" encoding="utf-8"?>
-<w:endnotes xmlns:wpc="http://schemas.microsoft.com/office/word/2010/wordprocessingCanvas" xmlns:mc="http://schemas.openxmlformats.org/markup-compatibility/2006" xmlns:o="urn:schemas-microsoft-com:office:office" xmlns:r="http://schemas.openxmlformats.org/officeDocument/2006/relationships" xmlns:m="http://schemas.openxmlformats.org/officeDocument/2006/math" xmlns:v="urn:schemas-microsoft-com:vml" xmlns:wp14="http://schemas.microsoft.com/office/word/2010/wordprocessingDrawing" xmlns:wp="http://schemas.openxmlformats.org/drawingml/2006/wordprocessingDrawing" xmlns:w10="urn:schemas-microsoft-com:office:word" xmlns:w="http://schemas.openxmlformats.org/wordprocessingml/2006/main" xmlns:w14="http://schemas.microsoft.com/office/word/2010/wordml" xmlns:wpg="http://schemas.microsoft.com/office/word/2010/wordprocessingGroup" xmlns:wpi="http://schemas.microsoft.com/office/word/2010/wordprocessingInk" xmlns:wne="http://schemas.microsoft.com/office/word/2006/wordml" xmlns:wps="http://schemas.microsoft.com/office/word/2010/wordprocessingShape" mc:Ignorable="w14 wp14">
+<w:endnotes xmlns:wpc="http://schemas.microsoft.com/office/word/2010/wordprocessingCanvas" xmlns:cx="http://schemas.microsoft.com/office/drawing/2014/chartex" xmlns:cx1="http://schemas.microsoft.com/office/drawing/2015/9/8/chartex" xmlns:cx2="http://schemas.microsoft.com/office/drawing/2015/10/21/chartex" xmlns:cx3="http://schemas.microsoft.com/office/drawing/2016/5/9/chartex" xmlns:cx4="http://schemas.microsoft.com/office/drawing/2016/5/10/chartex" xmlns:cx5="http://schemas.microsoft.com/office/drawing/2016/5/11/chartex" xmlns:cx6="http://schemas.microsoft.com/office/drawing/2016/5/12/chartex" xmlns:cx7="http://schemas.microsoft.com/office/drawing/2016/5/13/chartex" xmlns:cx8="http://schemas.microsoft.com/office/drawing/2016/5/14/chartex" xmlns:mc="http://schemas.openxmlformats.org/markup-compatibility/2006" xmlns:aink="http://schemas.microsoft.com/office/drawing/2016/ink" xmlns:am3d="http://schemas.microsoft.com/office/drawing/2017/model3d" xmlns:o="urn:schemas-microsoft-com:office:office" xmlns:oel="http://schemas.microsoft.com/office/2019/extlst" xmlns:r="http://schemas.openxmlformats.org/officeDocument/2006/relationships" xmlns:m="http://schemas.openxmlformats.org/officeDocument/2006/math" xmlns:v="urn:schemas-microsoft-com:vml" xmlns:wp14="http://schemas.microsoft.com/office/word/2010/wordprocessingDrawing" xmlns:wp="http://schemas.openxmlformats.org/drawingml/2006/wordprocessingDrawing" xmlns:w10="urn:schemas-microsoft-com:office:word" xmlns:w="http://schemas.openxmlformats.org/wordprocessingml/2006/main" xmlns:w14="http://schemas.microsoft.com/office/word/2010/wordml" xmlns:w15="http://schemas.microsoft.com/office/word/2012/wordml" xmlns:w16cex="http://schemas.microsoft.com/office/word/2018/wordml/cex" xmlns:w16cid="http://schemas.microsoft.com/office/word/2016/wordml/cid" xmlns:w16="http://schemas.microsoft.com/office/word/2018/wordml" xmlns:w16sdtdh="http://schemas.microsoft.com/office/word/2020/wordml/sdtdatahash" xmlns:w16se="http://schemas.microsoft.com/office/word/2015/wordml/symex" xmlns:wpg="http://schemas.microsoft.com/office/word/2010/wordprocessingGroup" xmlns:wpi="http://schemas.microsoft.com/office/word/2010/wordprocessingInk" xmlns:wne="http://schemas.microsoft.com/office/word/2006/wordml" xmlns:wps="http://schemas.microsoft.com/office/word/2010/wordprocessingShape" mc:Ignorable="w14 w15 w16se w16cid w16 w16cex w16sdtdh wp14">
   <w:endnote w:type="separator" w:id="-1">
     <w:p>
       <w:r>
@@ -126,7 +594,7 @@
 </file>
 
 <file path=word/footnotes.xml><?xml version="1.0" encoding="utf-8"?>
-<w:footnotes xmlns:wpc="http://schemas.microsoft.com/office/word/2010/wordprocessingCanvas" xmlns:mc="http://schemas.openxmlformats.org/markup-compatibility/2006" xmlns:o="urn:schemas-microsoft-com:office:office" xmlns:r="http://schemas.openxmlformats.org/officeDocument/2006/relationships" xmlns:m="http://schemas.openxmlformats.org/officeDocument/2006/math" xmlns:v="urn:schemas-microsoft-com:vml" xmlns:wp14="http://schemas.microsoft.com/office/word/2010/wordprocessingDrawing" xmlns:wp="http://schemas.openxmlformats.org/drawingml/2006/wordprocessingDrawing" xmlns:w10="urn:schemas-microsoft-com:office:word" xmlns:w="http://schemas.openxmlformats.org/wordprocessingml/2006/main" xmlns:w14="http://schemas.microsoft.com/office/word/2010/wordml" xmlns:wpg="http://schemas.microsoft.com/office/word/2010/wordprocessingGroup" xmlns:wpi="http://schemas.microsoft.com/office/word/2010/wordprocessingInk" xmlns:wne="http://schemas.microsoft.com/office/word/2006/wordml" xmlns:wps="http://schemas.microsoft.com/office/word/2010/wordprocessingShape" mc:Ignorable="w14 wp14">
+<w:footnotes xmlns:wpc="http://schemas.microsoft.com/office/word/2010/wordprocessingCanvas" xmlns:cx="http://schemas.microsoft.com/office/drawing/2014/chartex" xmlns:cx1="http://schemas.microsoft.com/office/drawing/2015/9/8/chartex" xmlns:cx2="http://schemas.microsoft.com/office/drawing/2015/10/21/chartex" xmlns:cx3="http://schemas.microsoft.com/office/drawing/2016/5/9/chartex" xmlns:cx4="http://schemas.microsoft.com/office/drawing/2016/5/10/chartex" xmlns:cx5="http://schemas.microsoft.com/office/drawing/2016/5/11/chartex" xmlns:cx6="http://schemas.microsoft.com/office/drawing/2016/5/12/chartex" xmlns:cx7="http://schemas.microsoft.com/office/drawing/2016/5/13/chartex" xmlns:cx8="http://schemas.microsoft.com/office/drawing/2016/5/14/chartex" xmlns:mc="http://schemas.openxmlformats.org/markup-compatibility/2006" xmlns:aink="http://schemas.microsoft.com/office/drawing/2016/ink" xmlns:am3d="http://schemas.microsoft.com/office/drawing/2017/model3d" xmlns:o="urn:schemas-microsoft-com:office:office" xmlns:oel="http://schemas.microsoft.com/office/2019/extlst" xmlns:r="http://schemas.openxmlformats.org/officeDocument/2006/relationships" xmlns:m="http://schemas.openxmlformats.org/officeDocument/2006/math" xmlns:v="urn:schemas-microsoft-com:vml" xmlns:wp14="http://schemas.microsoft.com/office/word/2010/wordprocessingDrawing" xmlns:wp="http://schemas.openxmlformats.org/drawingml/2006/wordprocessingDrawing" xmlns:w10="urn:schemas-microsoft-com:office:word" xmlns:w="http://schemas.openxmlformats.org/wordprocessingml/2006/main" xmlns:w14="http://schemas.microsoft.com/office/word/2010/wordml" xmlns:w15="http://schemas.microsoft.com/office/word/2012/wordml" xmlns:w16cex="http://schemas.microsoft.com/office/word/2018/wordml/cex" xmlns:w16cid="http://schemas.microsoft.com/office/word/2016/wordml/cid" xmlns:w16="http://schemas.microsoft.com/office/word/2018/wordml" xmlns:w16sdtdh="http://schemas.microsoft.com/office/word/2020/wordml/sdtdatahash" xmlns:w16se="http://schemas.microsoft.com/office/word/2015/wordml/symex" xmlns:wpg="http://schemas.microsoft.com/office/word/2010/wordprocessingGroup" xmlns:wpi="http://schemas.microsoft.com/office/word/2010/wordprocessingInk" xmlns:wne="http://schemas.microsoft.com/office/word/2006/wordml" xmlns:wps="http://schemas.microsoft.com/office/word/2010/wordprocessingShape" mc:Ignorable="w14 w15 w16se w16cid w16 w16cex w16sdtdh wp14">
   <w:footnote w:type="separator" w:id="-1">
     <w:p>
       <w:r>
@@ -145,7 +613,7 @@
 </file>
 
 <file path=word/header1.xml><?xml version="1.0" encoding="utf-8"?>
-<w:hdr xmlns:wpc="http://schemas.microsoft.com/office/word/2010/wordprocessingCanvas" xmlns:mc="http://schemas.openxmlformats.org/markup-compatibility/2006" xmlns:o="urn:schemas-microsoft-com:office:office" xmlns:r="http://schemas.openxmlformats.org/officeDocument/2006/relationships" xmlns:m="http://schemas.openxmlformats.org/officeDocument/2006/math" xmlns:v="urn:schemas-microsoft-com:vml" xmlns:wp14="http://schemas.microsoft.com/office/word/2010/wordprocessingDrawing" xmlns:wp="http://schemas.openxmlformats.org/drawingml/2006/wordprocessingDrawing" xmlns:w10="urn:schemas-microsoft-com:office:word" xmlns:w="http://schemas.openxmlformats.org/wordprocessingml/2006/main" xmlns:w14="http://schemas.microsoft.com/office/word/2010/wordml" xmlns:wpg="http://schemas.microsoft.com/office/word/2010/wordprocessingGroup" xmlns:wpi="http://schemas.microsoft.com/office/word/2010/wordprocessingInk" xmlns:wne="http://schemas.microsoft.com/office/word/2006/wordml" xmlns:wps="http://schemas.microsoft.com/office/word/2010/wordprocessingShape" mc:Ignorable="w14 wp14">
+<w:hdr xmlns:wpc="http://schemas.microsoft.com/office/word/2010/wordprocessingCanvas" xmlns:cx="http://schemas.microsoft.com/office/drawing/2014/chartex" xmlns:cx1="http://schemas.microsoft.com/office/drawing/2015/9/8/chartex" xmlns:cx2="http://schemas.microsoft.com/office/drawing/2015/10/21/chartex" xmlns:cx3="http://schemas.microsoft.com/office/drawing/2016/5/9/chartex" xmlns:cx4="http://schemas.microsoft.com/office/drawing/2016/5/10/chartex" xmlns:cx5="http://schemas.microsoft.com/office/drawing/2016/5/11/chartex" xmlns:cx6="http://schemas.microsoft.com/office/drawing/2016/5/12/chartex" xmlns:cx7="http://schemas.microsoft.com/office/drawing/2016/5/13/chartex" xmlns:cx8="http://schemas.microsoft.com/office/drawing/2016/5/14/chartex" xmlns:mc="http://schemas.openxmlformats.org/markup-compatibility/2006" xmlns:aink="http://schemas.microsoft.com/office/drawing/2016/ink" xmlns:am3d="http://schemas.microsoft.com/office/drawing/2017/model3d" xmlns:o="urn:schemas-microsoft-com:office:office" xmlns:oel="http://schemas.microsoft.com/office/2019/extlst" xmlns:r="http://schemas.openxmlformats.org/officeDocument/2006/relationships" xmlns:m="http://schemas.openxmlformats.org/officeDocument/2006/math" xmlns:v="urn:schemas-microsoft-com:vml" xmlns:wp14="http://schemas.microsoft.com/office/word/2010/wordprocessingDrawing" xmlns:wp="http://schemas.openxmlformats.org/drawingml/2006/wordprocessingDrawing" xmlns:w10="urn:schemas-microsoft-com:office:word" xmlns:w="http://schemas.openxmlformats.org/wordprocessingml/2006/main" xmlns:w14="http://schemas.microsoft.com/office/word/2010/wordml" xmlns:w15="http://schemas.microsoft.com/office/word/2012/wordml" xmlns:w16cex="http://schemas.microsoft.com/office/word/2018/wordml/cex" xmlns:w16cid="http://schemas.microsoft.com/office/word/2016/wordml/cid" xmlns:w16="http://schemas.microsoft.com/office/word/2018/wordml" xmlns:w16sdtdh="http://schemas.microsoft.com/office/word/2020/wordml/sdtdatahash" xmlns:w16se="http://schemas.microsoft.com/office/word/2015/wordml/symex" xmlns:wpg="http://schemas.microsoft.com/office/word/2010/wordprocessingGroup" xmlns:wpi="http://schemas.microsoft.com/office/word/2010/wordprocessingInk" xmlns:wne="http://schemas.microsoft.com/office/word/2006/wordml" xmlns:wps="http://schemas.microsoft.com/office/word/2010/wordprocessingShape" mc:Ignorable="w14 w15 w16se w16cid w16 w16cex w16sdtdh wp14">
   <w:p>
     <w:pPr>
       <w:pStyle w:val="Header"/>
@@ -291,7 +759,7 @@
             </wp:anchor>
           </w:drawing>
         </mc:Choice>
-        <mc:Fallback xmlns:w15="http://schemas.microsoft.com/office/word/2012/wordml" xmlns:mv="urn:schemas-microsoft-com:mac:vml" xmlns:mo="http://schemas.microsoft.com/office/mac/office/2008/main">
+        <mc:Fallback xmlns:mo="http://schemas.microsoft.com/office/mac/office/2008/main" xmlns:mv="urn:schemas-microsoft-com:mac:vml">
           <w:pict>
             <v:line w14:anchorId="6B2B98F9" id="Straight Connector 1" o:spid="_x0000_s1026" style="position:absolute;flip:y;z-index:251659264;visibility:visible;mso-wrap-style:square;mso-width-percent:0;mso-wrap-distance-left:9pt;mso-wrap-distance-top:0;mso-wrap-distance-right:9pt;mso-wrap-distance-bottom:0;mso-position-horizontal:absolute;mso-position-horizontal-relative:text;mso-position-vertical:absolute;mso-position-vertical-relative:text;mso-width-percent:0;mso-width-relative:margin" from="-76.95pt,9.05pt" to="544.1pt,9.25pt" o:gfxdata="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" strokecolor="black [3200]" strokeweight="2pt">
               <v:stroke joinstyle="miter"/>
@@ -306,8 +774,8 @@
 </file>
 
 <file path=word/numbering.xml><?xml version="1.0" encoding="utf-8"?>
-<w:numbering xmlns:wpc="http://schemas.microsoft.com/office/word/2010/wordprocessingCanvas" xmlns:mc="http://schemas.openxmlformats.org/markup-compatibility/2006" xmlns:o="urn:schemas-microsoft-com:office:office" xmlns:r="http://schemas.openxmlformats.org/officeDocument/2006/relationships" xmlns:m="http://schemas.openxmlformats.org/officeDocument/2006/math" xmlns:v="urn:schemas-microsoft-com:vml" xmlns:wp14="http://schemas.microsoft.com/office/word/2010/wordprocessingDrawing" xmlns:wp="http://schemas.openxmlformats.org/drawingml/2006/wordprocessingDrawing" xmlns:w10="urn:schemas-microsoft-com:office:word" xmlns:w="http://schemas.openxmlformats.org/wordprocessingml/2006/main" xmlns:w14="http://schemas.microsoft.com/office/word/2010/wordml" xmlns:wpg="http://schemas.microsoft.com/office/word/2010/wordprocessingGroup" xmlns:wpi="http://schemas.microsoft.com/office/word/2010/wordprocessingInk" xmlns:wne="http://schemas.microsoft.com/office/word/2006/wordml" xmlns:wps="http://schemas.microsoft.com/office/word/2010/wordprocessingShape" mc:Ignorable="w14 wp14">
-  <w:abstractNum w:abstractNumId="0">
+<w:numbering xmlns:wpc="http://schemas.microsoft.com/office/word/2010/wordprocessingCanvas" xmlns:cx="http://schemas.microsoft.com/office/drawing/2014/chartex" xmlns:cx1="http://schemas.microsoft.com/office/drawing/2015/9/8/chartex" xmlns:cx2="http://schemas.microsoft.com/office/drawing/2015/10/21/chartex" xmlns:cx3="http://schemas.microsoft.com/office/drawing/2016/5/9/chartex" xmlns:cx4="http://schemas.microsoft.com/office/drawing/2016/5/10/chartex" xmlns:cx5="http://schemas.microsoft.com/office/drawing/2016/5/11/chartex" xmlns:cx6="http://schemas.microsoft.com/office/drawing/2016/5/12/chartex" xmlns:cx7="http://schemas.microsoft.com/office/drawing/2016/5/13/chartex" xmlns:cx8="http://schemas.microsoft.com/office/drawing/2016/5/14/chartex" xmlns:mc="http://schemas.openxmlformats.org/markup-compatibility/2006" xmlns:aink="http://schemas.microsoft.com/office/drawing/2016/ink" xmlns:am3d="http://schemas.microsoft.com/office/drawing/2017/model3d" xmlns:o="urn:schemas-microsoft-com:office:office" xmlns:oel="http://schemas.microsoft.com/office/2019/extlst" xmlns:r="http://schemas.openxmlformats.org/officeDocument/2006/relationships" xmlns:m="http://schemas.openxmlformats.org/officeDocument/2006/math" xmlns:v="urn:schemas-microsoft-com:vml" xmlns:wp14="http://schemas.microsoft.com/office/word/2010/wordprocessingDrawing" xmlns:wp="http://schemas.openxmlformats.org/drawingml/2006/wordprocessingDrawing" xmlns:w10="urn:schemas-microsoft-com:office:word" xmlns:w="http://schemas.openxmlformats.org/wordprocessingml/2006/main" xmlns:w14="http://schemas.microsoft.com/office/word/2010/wordml" xmlns:w15="http://schemas.microsoft.com/office/word/2012/wordml" xmlns:w16cex="http://schemas.microsoft.com/office/word/2018/wordml/cex" xmlns:w16cid="http://schemas.microsoft.com/office/word/2016/wordml/cid" xmlns:w16="http://schemas.microsoft.com/office/word/2018/wordml" xmlns:w16sdtdh="http://schemas.microsoft.com/office/word/2020/wordml/sdtdatahash" xmlns:w16se="http://schemas.microsoft.com/office/word/2015/wordml/symex" xmlns:wpg="http://schemas.microsoft.com/office/word/2010/wordprocessingGroup" xmlns:wpi="http://schemas.microsoft.com/office/word/2010/wordprocessingInk" xmlns:wne="http://schemas.microsoft.com/office/word/2006/wordml" xmlns:wps="http://schemas.microsoft.com/office/word/2010/wordprocessingShape" mc:Ignorable="w14 w15 w16se w16cid w16 w16cex w16sdtdh wp14">
+  <w:abstractNum w:abstractNumId="0" w15:restartNumberingAfterBreak="0">
     <w:nsid w:val="09CC7F56"/>
     <w:multiLevelType w:val="hybridMultilevel"/>
     <w:tmpl w:val="A9FA4CF6"/>
@@ -396,7 +864,7 @@
       </w:pPr>
     </w:lvl>
   </w:abstractNum>
-  <w:abstractNum w:abstractNumId="1">
+  <w:abstractNum w:abstractNumId="1" w15:restartNumberingAfterBreak="0">
     <w:nsid w:val="0D577632"/>
     <w:multiLevelType w:val="multilevel"/>
     <w:tmpl w:val="0F6ACC74"/>
@@ -426,7 +894,7 @@
       <w:lvlText w:val="%2."/>
       <w:lvlJc w:val="left"/>
       <w:pPr>
-        <w:ind w:left="720" w:hanging="360"/>
+        <w:ind w:left="643" w:hanging="360"/>
       </w:pPr>
       <w:rPr>
         <w:rFonts w:ascii="Calibri" w:hAnsi="Calibri" w:hint="default"/>
@@ -531,7 +999,7 @@
       </w:rPr>
     </w:lvl>
   </w:abstractNum>
-  <w:abstractNum w:abstractNumId="2">
+  <w:abstractNum w:abstractNumId="2" w15:restartNumberingAfterBreak="0">
     <w:nsid w:val="16295FD3"/>
     <w:multiLevelType w:val="hybridMultilevel"/>
     <w:tmpl w:val="D3C26468"/>
@@ -644,13 +1112,13 @@
       </w:rPr>
     </w:lvl>
   </w:abstractNum>
-  <w:abstractNum w:abstractNumId="3">
+  <w:abstractNum w:abstractNumId="3" w15:restartNumberingAfterBreak="0">
     <w:nsid w:val="19993321"/>
     <w:multiLevelType w:val="multilevel"/>
     <w:tmpl w:val="0F6ACC74"/>
     <w:numStyleLink w:val="GTCVstyle"/>
   </w:abstractNum>
-  <w:abstractNum w:abstractNumId="4">
+  <w:abstractNum w:abstractNumId="4" w15:restartNumberingAfterBreak="0">
     <w:nsid w:val="2B0058DE"/>
     <w:multiLevelType w:val="hybridMultilevel"/>
     <w:tmpl w:val="37FE5638"/>
@@ -739,7 +1207,7 @@
       </w:pPr>
     </w:lvl>
   </w:abstractNum>
-  <w:abstractNum w:abstractNumId="5">
+  <w:abstractNum w:abstractNumId="5" w15:restartNumberingAfterBreak="0">
     <w:nsid w:val="57E82562"/>
     <w:multiLevelType w:val="hybridMultilevel"/>
     <w:tmpl w:val="B7E212D2"/>
@@ -852,7 +1320,7 @@
       </w:rPr>
     </w:lvl>
   </w:abstractNum>
-  <w:abstractNum w:abstractNumId="6">
+  <w:abstractNum w:abstractNumId="6" w15:restartNumberingAfterBreak="0">
     <w:nsid w:val="66825251"/>
     <w:multiLevelType w:val="hybridMultilevel"/>
     <w:tmpl w:val="7B588274"/>
@@ -965,32 +1433,52 @@
       </w:rPr>
     </w:lvl>
   </w:abstractNum>
-  <w:num w:numId="1">
+  <w:num w:numId="1" w16cid:durableId="624846771">
     <w:abstractNumId w:val="1"/>
   </w:num>
-  <w:num w:numId="2">
+  <w:num w:numId="2" w16cid:durableId="653294776">
     <w:abstractNumId w:val="3"/>
+    <w:lvlOverride w:ilvl="1">
+      <w:lvl w:ilvl="1">
+        <w:start w:val="1"/>
+        <w:numFmt w:val="upperLetter"/>
+        <w:pStyle w:val="Heading2"/>
+        <w:lvlText w:val="%2."/>
+        <w:lvlJc w:val="left"/>
+        <w:pPr>
+          <w:ind w:left="643" w:hanging="360"/>
+        </w:pPr>
+        <w:rPr>
+          <w:rFonts w:ascii="Calibri" w:hAnsi="Calibri" w:hint="default"/>
+          <w:b/>
+          <w:i w:val="0"/>
+          <w:caps/>
+          <w:color w:val="4472C4" w:themeColor="accent1"/>
+          <w:sz w:val="22"/>
+        </w:rPr>
+      </w:lvl>
+    </w:lvlOverride>
   </w:num>
-  <w:num w:numId="3">
+  <w:num w:numId="3" w16cid:durableId="1096947677">
     <w:abstractNumId w:val="0"/>
   </w:num>
-  <w:num w:numId="4">
+  <w:num w:numId="4" w16cid:durableId="49160063">
     <w:abstractNumId w:val="6"/>
   </w:num>
-  <w:num w:numId="5">
+  <w:num w:numId="5" w16cid:durableId="584997026">
     <w:abstractNumId w:val="4"/>
   </w:num>
-  <w:num w:numId="6">
+  <w:num w:numId="6" w16cid:durableId="21783325">
     <w:abstractNumId w:val="2"/>
   </w:num>
-  <w:num w:numId="7">
+  <w:num w:numId="7" w16cid:durableId="1300458422">
     <w:abstractNumId w:val="5"/>
   </w:num>
 </w:numbering>
 </file>
 
 <file path=word/styles.xml><?xml version="1.0" encoding="utf-8"?>
-<w:styles xmlns:mc="http://schemas.openxmlformats.org/markup-compatibility/2006" xmlns:r="http://schemas.openxmlformats.org/officeDocument/2006/relationships" xmlns:w="http://schemas.openxmlformats.org/wordprocessingml/2006/main" xmlns:w14="http://schemas.microsoft.com/office/word/2010/wordml" mc:Ignorable="w14">
+<w:styles xmlns:mc="http://schemas.openxmlformats.org/markup-compatibility/2006" xmlns:r="http://schemas.openxmlformats.org/officeDocument/2006/relationships" xmlns:w="http://schemas.openxmlformats.org/wordprocessingml/2006/main" xmlns:w14="http://schemas.microsoft.com/office/word/2010/wordml" xmlns:w15="http://schemas.microsoft.com/office/word/2012/wordml" xmlns:w16cex="http://schemas.microsoft.com/office/word/2018/wordml/cex" xmlns:w16cid="http://schemas.microsoft.com/office/word/2016/wordml/cid" xmlns:w16="http://schemas.microsoft.com/office/word/2018/wordml" xmlns:w16sdtdh="http://schemas.microsoft.com/office/word/2020/wordml/sdtdatahash" xmlns:w16se="http://schemas.microsoft.com/office/word/2015/wordml/symex" mc:Ignorable="w14 w15 w16se w16cid w16 w16cex w16sdtdh">
   <w:docDefaults>
     <w:rPrDefault>
       <w:rPr>
@@ -1002,144 +1490,383 @@
     </w:rPrDefault>
     <w:pPrDefault/>
   </w:docDefaults>
-  <w:latentStyles w:defLockedState="0" w:defUIPriority="99" w:defSemiHidden="1" w:defUnhideWhenUsed="1" w:defQFormat="0" w:count="267">
-    <w:lsdException w:name="Normal" w:semiHidden="0" w:uiPriority="0" w:unhideWhenUsed="0" w:qFormat="1"/>
-    <w:lsdException w:name="heading 1" w:semiHidden="0" w:uiPriority="9" w:unhideWhenUsed="0" w:qFormat="1"/>
-    <w:lsdException w:name="heading 2" w:uiPriority="9" w:qFormat="1"/>
-    <w:lsdException w:name="heading 3" w:uiPriority="9" w:qFormat="1"/>
-    <w:lsdException w:name="heading 4" w:uiPriority="9" w:qFormat="1"/>
-    <w:lsdException w:name="heading 5" w:uiPriority="9" w:qFormat="1"/>
-    <w:lsdException w:name="heading 6" w:uiPriority="9" w:qFormat="1"/>
-    <w:lsdException w:name="heading 7" w:uiPriority="9" w:qFormat="1"/>
-    <w:lsdException w:name="heading 8" w:uiPriority="9" w:qFormat="1"/>
-    <w:lsdException w:name="heading 9" w:uiPriority="9" w:qFormat="1"/>
-    <w:lsdException w:name="toc 1" w:uiPriority="39"/>
-    <w:lsdException w:name="toc 2" w:uiPriority="39"/>
-    <w:lsdException w:name="toc 3" w:uiPriority="39"/>
-    <w:lsdException w:name="toc 4" w:uiPriority="39"/>
-    <w:lsdException w:name="toc 5" w:uiPriority="39"/>
-    <w:lsdException w:name="toc 6" w:uiPriority="39"/>
-    <w:lsdException w:name="toc 7" w:uiPriority="39"/>
-    <w:lsdException w:name="toc 8" w:uiPriority="39"/>
-    <w:lsdException w:name="toc 9" w:uiPriority="39"/>
-    <w:lsdException w:name="caption" w:uiPriority="35" w:qFormat="1"/>
-    <w:lsdException w:name="Title" w:semiHidden="0" w:uiPriority="10" w:unhideWhenUsed="0" w:qFormat="1"/>
-    <w:lsdException w:name="Default Paragraph Font" w:uiPriority="1"/>
-    <w:lsdException w:name="Subtitle" w:semiHidden="0" w:uiPriority="11" w:unhideWhenUsed="0" w:qFormat="1"/>
-    <w:lsdException w:name="Strong" w:semiHidden="0" w:uiPriority="22" w:unhideWhenUsed="0" w:qFormat="1"/>
-    <w:lsdException w:name="Emphasis" w:semiHidden="0" w:uiPriority="20" w:unhideWhenUsed="0" w:qFormat="1"/>
-    <w:lsdException w:name="Table Grid" w:semiHidden="0" w:uiPriority="59" w:unhideWhenUsed="0"/>
-    <w:lsdException w:name="Placeholder Text" w:unhideWhenUsed="0"/>
-    <w:lsdException w:name="No Spacing" w:semiHidden="0" w:uiPriority="1" w:unhideWhenUsed="0" w:qFormat="1"/>
-    <w:lsdException w:name="Light Shading" w:semiHidden="0" w:uiPriority="60" w:unhideWhenUsed="0"/>
-    <w:lsdException w:name="Light List" w:semiHidden="0" w:uiPriority="61" w:unhideWhenUsed="0"/>
-    <w:lsdException w:name="Light Grid" w:semiHidden="0" w:uiPriority="62" w:unhideWhenUsed="0"/>
-    <w:lsdException w:name="Medium Shading 1" w:semiHidden="0" w:uiPriority="63" w:unhideWhenUsed="0"/>
-    <w:lsdException w:name="Medium Shading 2" w:semiHidden="0" w:uiPriority="64" w:unhideWhenUsed="0"/>
-    <w:lsdException w:name="Medium List 1" w:semiHidden="0" w:uiPriority="65" w:unhideWhenUsed="0"/>
-    <w:lsdException w:name="Medium List 2" w:semiHidden="0" w:uiPriority="66" w:unhideWhenUsed="0"/>
-    <w:lsdException w:name="Medium Grid 1" w:semiHidden="0" w:uiPriority="67" w:unhideWhenUsed="0"/>
-    <w:lsdException w:name="Medium Grid 2" w:semiHidden="0" w:uiPriority="68" w:unhideWhenUsed="0"/>
-    <w:lsdException w:name="Medium Grid 3" w:semiHidden="0" w:uiPriority="69" w:unhideWhenUsed="0"/>
-    <w:lsdException w:name="Dark List" w:semiHidden="0" w:uiPriority="70" w:unhideWhenUsed="0"/>
-    <w:lsdException w:name="Colorful Shading" w:semiHidden="0" w:uiPriority="71" w:unhideWhenUsed="0"/>
-    <w:lsdException w:name="Colorful List" w:semiHidden="0" w:uiPriority="72" w:unhideWhenUsed="0"/>
-    <w:lsdException w:name="Colorful Grid" w:semiHidden="0" w:uiPriority="73" w:unhideWhenUsed="0"/>
-    <w:lsdException w:name="Light Shading Accent 1" w:semiHidden="0" w:uiPriority="60" w:unhideWhenUsed="0"/>
-    <w:lsdException w:name="Light List Accent 1" w:semiHidden="0" w:uiPriority="61" w:unhideWhenUsed="0"/>
-    <w:lsdException w:name="Light Grid Accent 1" w:semiHidden="0" w:uiPriority="62" w:unhideWhenUsed="0"/>
-    <w:lsdException w:name="Medium Shading 1 Accent 1" w:semiHidden="0" w:uiPriority="63" w:unhideWhenUsed="0"/>
-    <w:lsdException w:name="Medium Shading 2 Accent 1" w:semiHidden="0" w:uiPriority="64" w:unhideWhenUsed="0"/>
-    <w:lsdException w:name="Medium List 1 Accent 1" w:semiHidden="0" w:uiPriority="65" w:unhideWhenUsed="0"/>
-    <w:lsdException w:name="Revision" w:unhideWhenUsed="0"/>
-    <w:lsdException w:name="List Paragraph" w:semiHidden="0" w:uiPriority="34" w:unhideWhenUsed="0" w:qFormat="1"/>
-    <w:lsdException w:name="Quote" w:semiHidden="0" w:uiPriority="29" w:unhideWhenUsed="0" w:qFormat="1"/>
-    <w:lsdException w:name="Intense Quote" w:semiHidden="0" w:uiPriority="30" w:unhideWhenUsed="0" w:qFormat="1"/>
-    <w:lsdException w:name="Medium List 2 Accent 1" w:semiHidden="0" w:uiPriority="66" w:unhideWhenUsed="0"/>
-    <w:lsdException w:name="Medium Grid 1 Accent 1" w:semiHidden="0" w:uiPriority="67" w:unhideWhenUsed="0"/>
-    <w:lsdException w:name="Medium Grid 2 Accent 1" w:semiHidden="0" w:uiPriority="68" w:unhideWhenUsed="0"/>
-    <w:lsdException w:name="Medium Grid 3 Accent 1" w:semiHidden="0" w:uiPriority="69" w:unhideWhenUsed="0"/>
-    <w:lsdException w:name="Dark List Accent 1" w:semiHidden="0" w:uiPriority="70" w:unhideWhenUsed="0"/>
-    <w:lsdException w:name="Colorful Shading Accent 1" w:semiHidden="0" w:uiPriority="71" w:unhideWhenUsed="0"/>
-    <w:lsdException w:name="Colorful List Accent 1" w:semiHidden="0" w:uiPriority="72" w:unhideWhenUsed="0"/>
-    <w:lsdException w:name="Colorful Grid Accent 1" w:semiHidden="0" w:uiPriority="73" w:unhideWhenUsed="0"/>
-    <w:lsdException w:name="Light Shading Accent 2" w:semiHidden="0" w:uiPriority="60" w:unhideWhenUsed="0"/>
-    <w:lsdException w:name="Light List Accent 2" w:semiHidden="0" w:uiPriority="61" w:unhideWhenUsed="0"/>
-    <w:lsdException w:name="Light Grid Accent 2" w:semiHidden="0" w:uiPriority="62" w:unhideWhenUsed="0"/>
-    <w:lsdException w:name="Medium Shading 1 Accent 2" w:semiHidden="0" w:uiPriority="63" w:unhideWhenUsed="0"/>
-    <w:lsdException w:name="Medium Shading 2 Accent 2" w:semiHidden="0" w:uiPriority="64" w:unhideWhenUsed="0"/>
-    <w:lsdException w:name="Medium List 1 Accent 2" w:semiHidden="0" w:uiPriority="65" w:unhideWhenUsed="0"/>
-    <w:lsdException w:name="Medium List 2 Accent 2" w:semiHidden="0" w:uiPriority="66" w:unhideWhenUsed="0"/>
-    <w:lsdException w:name="Medium Grid 1 Accent 2" w:semiHidden="0" w:uiPriority="67" w:unhideWhenUsed="0"/>
-    <w:lsdException w:name="Medium Grid 2 Accent 2" w:semiHidden="0" w:uiPriority="68" w:unhideWhenUsed="0"/>
-    <w:lsdException w:name="Medium Grid 3 Accent 2" w:semiHidden="0" w:uiPriority="69" w:unhideWhenUsed="0"/>
-    <w:lsdException w:name="Dark List Accent 2" w:semiHidden="0" w:uiPriority="70" w:unhideWhenUsed="0"/>
-    <w:lsdException w:name="Colorful Shading Accent 2" w:semiHidden="0" w:uiPriority="71" w:unhideWhenUsed="0"/>
-    <w:lsdException w:name="Colorful List Accent 2" w:semiHidden="0" w:uiPriority="72" w:unhideWhenUsed="0"/>
-    <w:lsdException w:name="Colorful Grid Accent 2" w:semiHidden="0" w:uiPriority="73" w:unhideWhenUsed="0"/>
-    <w:lsdException w:name="Light Shading Accent 3" w:semiHidden="0" w:uiPriority="60" w:unhideWhenUsed="0"/>
-    <w:lsdException w:name="Light List Accent 3" w:semiHidden="0" w:uiPriority="61" w:unhideWhenUsed="0"/>
-    <w:lsdException w:name="Light Grid Accent 3" w:semiHidden="0" w:uiPriority="62" w:unhideWhenUsed="0"/>
-    <w:lsdException w:name="Medium Shading 1 Accent 3" w:semiHidden="0" w:uiPriority="63" w:unhideWhenUsed="0"/>
-    <w:lsdException w:name="Medium Shading 2 Accent 3" w:semiHidden="0" w:uiPriority="64" w:unhideWhenUsed="0"/>
-    <w:lsdException w:name="Medium List 1 Accent 3" w:semiHidden="0" w:uiPriority="65" w:unhideWhenUsed="0"/>
-    <w:lsdException w:name="Medium List 2 Accent 3" w:semiHidden="0" w:uiPriority="66" w:unhideWhenUsed="0"/>
-    <w:lsdException w:name="Medium Grid 1 Accent 3" w:semiHidden="0" w:uiPriority="67" w:unhideWhenUsed="0"/>
-    <w:lsdException w:name="Medium Grid 2 Accent 3" w:semiHidden="0" w:uiPriority="68" w:unhideWhenUsed="0"/>
-    <w:lsdException w:name="Medium Grid 3 Accent 3" w:semiHidden="0" w:uiPriority="69" w:unhideWhenUsed="0"/>
-    <w:lsdException w:name="Dark List Accent 3" w:semiHidden="0" w:uiPriority="70" w:unhideWhenUsed="0"/>
-    <w:lsdException w:name="Colorful Shading Accent 3" w:semiHidden="0" w:uiPriority="71" w:unhideWhenUsed="0"/>
-    <w:lsdException w:name="Colorful List Accent 3" w:semiHidden="0" w:uiPriority="72" w:unhideWhenUsed="0"/>
-    <w:lsdException w:name="Colorful Grid Accent 3" w:semiHidden="0" w:uiPriority="73" w:unhideWhenUsed="0"/>
-    <w:lsdException w:name="Light Shading Accent 4" w:semiHidden="0" w:uiPriority="60" w:unhideWhenUsed="0"/>
-    <w:lsdException w:name="Light List Accent 4" w:semiHidden="0" w:uiPriority="61" w:unhideWhenUsed="0"/>
-    <w:lsdException w:name="Light Grid Accent 4" w:semiHidden="0" w:uiPriority="62" w:unhideWhenUsed="0"/>
-    <w:lsdException w:name="Medium Shading 1 Accent 4" w:semiHidden="0" w:uiPriority="63" w:unhideWhenUsed="0"/>
-    <w:lsdException w:name="Medium Shading 2 Accent 4" w:semiHidden="0" w:uiPriority="64" w:unhideWhenUsed="0"/>
-    <w:lsdException w:name="Medium List 1 Accent 4" w:semiHidden="0" w:uiPriority="65" w:unhideWhenUsed="0"/>
-    <w:lsdException w:name="Medium List 2 Accent 4" w:semiHidden="0" w:uiPriority="66" w:unhideWhenUsed="0"/>
-    <w:lsdException w:name="Medium Grid 1 Accent 4" w:semiHidden="0" w:uiPriority="67" w:unhideWhenUsed="0"/>
-    <w:lsdException w:name="Medium Grid 2 Accent 4" w:semiHidden="0" w:uiPriority="68" w:unhideWhenUsed="0"/>
-    <w:lsdException w:name="Medium Grid 3 Accent 4" w:semiHidden="0" w:uiPriority="69" w:unhideWhenUsed="0"/>
-    <w:lsdException w:name="Dark List Accent 4" w:semiHidden="0" w:uiPriority="70" w:unhideWhenUsed="0"/>
-    <w:lsdException w:name="Colorful Shading Accent 4" w:semiHidden="0" w:uiPriority="71" w:unhideWhenUsed="0"/>
-    <w:lsdException w:name="Colorful List Accent 4" w:semiHidden="0" w:uiPriority="72" w:unhideWhenUsed="0"/>
-    <w:lsdException w:name="Colorful Grid Accent 4" w:semiHidden="0" w:uiPriority="73" w:unhideWhenUsed="0"/>
-    <w:lsdException w:name="Light Shading Accent 5" w:semiHidden="0" w:uiPriority="60" w:unhideWhenUsed="0"/>
-    <w:lsdException w:name="Light List Accent 5" w:semiHidden="0" w:uiPriority="61" w:unhideWhenUsed="0"/>
-    <w:lsdException w:name="Light Grid Accent 5" w:semiHidden="0" w:uiPriority="62" w:unhideWhenUsed="0"/>
-    <w:lsdException w:name="Medium Shading 1 Accent 5" w:semiHidden="0" w:uiPriority="63" w:unhideWhenUsed="0"/>
-    <w:lsdException w:name="Medium Shading 2 Accent 5" w:semiHidden="0" w:uiPriority="64" w:unhideWhenUsed="0"/>
-    <w:lsdException w:name="Medium List 1 Accent 5" w:semiHidden="0" w:uiPriority="65" w:unhideWhenUsed="0"/>
-    <w:lsdException w:name="Medium List 2 Accent 5" w:semiHidden="0" w:uiPriority="66" w:unhideWhenUsed="0"/>
-    <w:lsdException w:name="Medium Grid 1 Accent 5" w:semiHidden="0" w:uiPriority="67" w:unhideWhenUsed="0"/>
-    <w:lsdException w:name="Medium Grid 2 Accent 5" w:semiHidden="0" w:uiPriority="68" w:unhideWhenUsed="0"/>
-    <w:lsdException w:name="Medium Grid 3 Accent 5" w:semiHidden="0" w:uiPriority="69" w:unhideWhenUsed="0"/>
-    <w:lsdException w:name="Dark List Accent 5" w:semiHidden="0" w:uiPriority="70" w:unhideWhenUsed="0"/>
-    <w:lsdException w:name="Colorful Shading Accent 5" w:semiHidden="0" w:uiPriority="71" w:unhideWhenUsed="0"/>
-    <w:lsdException w:name="Colorful List Accent 5" w:semiHidden="0" w:uiPriority="72" w:unhideWhenUsed="0"/>
-    <w:lsdException w:name="Colorful Grid Accent 5" w:semiHidden="0" w:uiPriority="73" w:unhideWhenUsed="0"/>
-    <w:lsdException w:name="Light Shading Accent 6" w:semiHidden="0" w:uiPriority="60" w:unhideWhenUsed="0"/>
-    <w:lsdException w:name="Light List Accent 6" w:semiHidden="0" w:uiPriority="61" w:unhideWhenUsed="0"/>
-    <w:lsdException w:name="Light Grid Accent 6" w:semiHidden="0" w:uiPriority="62" w:unhideWhenUsed="0"/>
-    <w:lsdException w:name="Medium Shading 1 Accent 6" w:semiHidden="0" w:uiPriority="63" w:unhideWhenUsed="0"/>
-    <w:lsdException w:name="Medium Shading 2 Accent 6" w:semiHidden="0" w:uiPriority="64" w:unhideWhenUsed="0"/>
-    <w:lsdException w:name="Medium List 1 Accent 6" w:semiHidden="0" w:uiPriority="65" w:unhideWhenUsed="0"/>
-    <w:lsdException w:name="Medium List 2 Accent 6" w:semiHidden="0" w:uiPriority="66" w:unhideWhenUsed="0"/>
-    <w:lsdException w:name="Medium Grid 1 Accent 6" w:semiHidden="0" w:uiPriority="67" w:unhideWhenUsed="0"/>
-    <w:lsdException w:name="Medium Grid 2 Accent 6" w:semiHidden="0" w:uiPriority="68" w:unhideWhenUsed="0"/>
-    <w:lsdException w:name="Medium Grid 3 Accent 6" w:semiHidden="0" w:uiPriority="69" w:unhideWhenUsed="0"/>
-    <w:lsdException w:name="Dark List Accent 6" w:semiHidden="0" w:uiPriority="70" w:unhideWhenUsed="0"/>
-    <w:lsdException w:name="Colorful Shading Accent 6" w:semiHidden="0" w:uiPriority="71" w:unhideWhenUsed="0"/>
-    <w:lsdException w:name="Colorful List Accent 6" w:semiHidden="0" w:uiPriority="72" w:unhideWhenUsed="0"/>
-    <w:lsdException w:name="Colorful Grid Accent 6" w:semiHidden="0" w:uiPriority="73" w:unhideWhenUsed="0"/>
-    <w:lsdException w:name="Subtle Emphasis" w:semiHidden="0" w:uiPriority="19" w:unhideWhenUsed="0" w:qFormat="1"/>
-    <w:lsdException w:name="Intense Emphasis" w:semiHidden="0" w:uiPriority="21" w:unhideWhenUsed="0" w:qFormat="1"/>
-    <w:lsdException w:name="Subtle Reference" w:semiHidden="0" w:uiPriority="31" w:unhideWhenUsed="0" w:qFormat="1"/>
-    <w:lsdException w:name="Intense Reference" w:semiHidden="0" w:uiPriority="32" w:unhideWhenUsed="0" w:qFormat="1"/>
-    <w:lsdException w:name="Book Title" w:semiHidden="0" w:uiPriority="33" w:unhideWhenUsed="0" w:qFormat="1"/>
-    <w:lsdException w:name="Bibliography" w:uiPriority="37"/>
-    <w:lsdException w:name="TOC Heading" w:uiPriority="39" w:qFormat="1"/>
+  <w:latentStyles w:defLockedState="0" w:defUIPriority="99" w:defSemiHidden="0" w:defUnhideWhenUsed="0" w:defQFormat="0" w:count="376">
+    <w:lsdException w:name="Normal" w:uiPriority="0" w:qFormat="1"/>
+    <w:lsdException w:name="heading 1" w:uiPriority="9" w:qFormat="1"/>
+    <w:lsdException w:name="heading 2" w:semiHidden="1" w:uiPriority="9" w:unhideWhenUsed="1" w:qFormat="1"/>
+    <w:lsdException w:name="heading 3" w:semiHidden="1" w:uiPriority="9" w:unhideWhenUsed="1" w:qFormat="1"/>
+    <w:lsdException w:name="heading 4" w:semiHidden="1" w:uiPriority="9" w:unhideWhenUsed="1" w:qFormat="1"/>
+    <w:lsdException w:name="heading 5" w:semiHidden="1" w:uiPriority="9" w:unhideWhenUsed="1" w:qFormat="1"/>
+    <w:lsdException w:name="heading 6" w:semiHidden="1" w:uiPriority="9" w:unhideWhenUsed="1" w:qFormat="1"/>
+    <w:lsdException w:name="heading 7" w:semiHidden="1" w:uiPriority="9" w:unhideWhenUsed="1" w:qFormat="1"/>
+    <w:lsdException w:name="heading 8" w:semiHidden="1" w:uiPriority="9" w:unhideWhenUsed="1" w:qFormat="1"/>
+    <w:lsdException w:name="heading 9" w:semiHidden="1" w:uiPriority="9" w:unhideWhenUsed="1" w:qFormat="1"/>
+    <w:lsdException w:name="index 1" w:semiHidden="1" w:unhideWhenUsed="1"/>
+    <w:lsdException w:name="index 2" w:semiHidden="1" w:unhideWhenUsed="1"/>
+    <w:lsdException w:name="index 3" w:semiHidden="1" w:unhideWhenUsed="1"/>
+    <w:lsdException w:name="index 4" w:semiHidden="1" w:unhideWhenUsed="1"/>
+    <w:lsdException w:name="index 5" w:semiHidden="1" w:unhideWhenUsed="1"/>
+    <w:lsdException w:name="index 6" w:semiHidden="1" w:unhideWhenUsed="1"/>
+    <w:lsdException w:name="index 7" w:semiHidden="1" w:unhideWhenUsed="1"/>
+    <w:lsdException w:name="index 8" w:semiHidden="1" w:unhideWhenUsed="1"/>
+    <w:lsdException w:name="index 9" w:semiHidden="1" w:unhideWhenUsed="1"/>
+    <w:lsdException w:name="toc 1" w:semiHidden="1" w:uiPriority="39" w:unhideWhenUsed="1"/>
+    <w:lsdException w:name="toc 2" w:semiHidden="1" w:uiPriority="39" w:unhideWhenUsed="1"/>
+    <w:lsdException w:name="toc 3" w:semiHidden="1" w:uiPriority="39" w:unhideWhenUsed="1"/>
+    <w:lsdException w:name="toc 4" w:semiHidden="1" w:uiPriority="39" w:unhideWhenUsed="1"/>
+    <w:lsdException w:name="toc 5" w:semiHidden="1" w:uiPriority="39" w:unhideWhenUsed="1"/>
+    <w:lsdException w:name="toc 6" w:semiHidden="1" w:uiPriority="39" w:unhideWhenUsed="1"/>
+    <w:lsdException w:name="toc 7" w:semiHidden="1" w:uiPriority="39" w:unhideWhenUsed="1"/>
+    <w:lsdException w:name="toc 8" w:semiHidden="1" w:uiPriority="39" w:unhideWhenUsed="1"/>
+    <w:lsdException w:name="toc 9" w:semiHidden="1" w:uiPriority="39" w:unhideWhenUsed="1"/>
+    <w:lsdException w:name="Normal Indent" w:semiHidden="1" w:unhideWhenUsed="1"/>
+    <w:lsdException w:name="footnote text" w:semiHidden="1" w:unhideWhenUsed="1"/>
+    <w:lsdException w:name="annotation text" w:semiHidden="1" w:unhideWhenUsed="1"/>
+    <w:lsdException w:name="header" w:semiHidden="1" w:unhideWhenUsed="1"/>
+    <w:lsdException w:name="footer" w:semiHidden="1" w:unhideWhenUsed="1"/>
+    <w:lsdException w:name="index heading" w:semiHidden="1" w:unhideWhenUsed="1"/>
+    <w:lsdException w:name="caption" w:semiHidden="1" w:uiPriority="35" w:unhideWhenUsed="1" w:qFormat="1"/>
+    <w:lsdException w:name="table of figures" w:semiHidden="1" w:unhideWhenUsed="1"/>
+    <w:lsdException w:name="envelope address" w:semiHidden="1" w:unhideWhenUsed="1"/>
+    <w:lsdException w:name="envelope return" w:semiHidden="1" w:unhideWhenUsed="1"/>
+    <w:lsdException w:name="footnote reference" w:semiHidden="1" w:unhideWhenUsed="1"/>
+    <w:lsdException w:name="annotation reference" w:semiHidden="1" w:unhideWhenUsed="1"/>
+    <w:lsdException w:name="line number" w:semiHidden="1" w:unhideWhenUsed="1"/>
+    <w:lsdException w:name="page number" w:semiHidden="1" w:unhideWhenUsed="1"/>
+    <w:lsdException w:name="endnote reference" w:semiHidden="1" w:unhideWhenUsed="1"/>
+    <w:lsdException w:name="endnote text" w:semiHidden="1" w:unhideWhenUsed="1"/>
+    <w:lsdException w:name="table of authorities" w:semiHidden="1" w:unhideWhenUsed="1"/>
+    <w:lsdException w:name="macro" w:semiHidden="1" w:unhideWhenUsed="1"/>
+    <w:lsdException w:name="toa heading" w:semiHidden="1" w:unhideWhenUsed="1"/>
+    <w:lsdException w:name="List" w:semiHidden="1" w:unhideWhenUsed="1"/>
+    <w:lsdException w:name="List Bullet" w:semiHidden="1" w:unhideWhenUsed="1"/>
+    <w:lsdException w:name="List Number" w:semiHidden="1" w:unhideWhenUsed="1"/>
+    <w:lsdException w:name="List 2" w:semiHidden="1" w:unhideWhenUsed="1"/>
+    <w:lsdException w:name="List 3" w:semiHidden="1" w:unhideWhenUsed="1"/>
+    <w:lsdException w:name="List 4" w:semiHidden="1" w:unhideWhenUsed="1"/>
+    <w:lsdException w:name="List 5" w:semiHidden="1" w:unhideWhenUsed="1"/>
+    <w:lsdException w:name="List Bullet 2" w:semiHidden="1" w:unhideWhenUsed="1"/>
+    <w:lsdException w:name="List Bullet 3" w:semiHidden="1" w:unhideWhenUsed="1"/>
+    <w:lsdException w:name="List Bullet 4" w:semiHidden="1" w:unhideWhenUsed="1"/>
+    <w:lsdException w:name="List Bullet 5" w:semiHidden="1" w:unhideWhenUsed="1"/>
+    <w:lsdException w:name="List Number 2" w:semiHidden="1" w:unhideWhenUsed="1"/>
+    <w:lsdException w:name="List Number 3" w:semiHidden="1" w:unhideWhenUsed="1"/>
+    <w:lsdException w:name="List Number 4" w:semiHidden="1" w:unhideWhenUsed="1"/>
+    <w:lsdException w:name="List Number 5" w:semiHidden="1" w:unhideWhenUsed="1"/>
+    <w:lsdException w:name="Title" w:uiPriority="10" w:qFormat="1"/>
+    <w:lsdException w:name="Closing" w:semiHidden="1" w:unhideWhenUsed="1"/>
+    <w:lsdException w:name="Signature" w:semiHidden="1" w:unhideWhenUsed="1"/>
+    <w:lsdException w:name="Default Paragraph Font" w:semiHidden="1" w:uiPriority="1" w:unhideWhenUsed="1"/>
+    <w:lsdException w:name="Body Text" w:semiHidden="1" w:unhideWhenUsed="1"/>
+    <w:lsdException w:name="Body Text Indent" w:semiHidden="1" w:unhideWhenUsed="1"/>
+    <w:lsdException w:name="List Continue" w:semiHidden="1" w:unhideWhenUsed="1"/>
+    <w:lsdException w:name="List Continue 2" w:semiHidden="1" w:unhideWhenUsed="1"/>
+    <w:lsdException w:name="List Continue 3" w:semiHidden="1" w:unhideWhenUsed="1"/>
+    <w:lsdException w:name="List Continue 4" w:semiHidden="1" w:unhideWhenUsed="1"/>
+    <w:lsdException w:name="List Continue 5" w:semiHidden="1" w:unhideWhenUsed="1"/>
+    <w:lsdException w:name="Message Header" w:semiHidden="1" w:unhideWhenUsed="1"/>
+    <w:lsdException w:name="Subtitle" w:uiPriority="11" w:qFormat="1"/>
+    <w:lsdException w:name="Salutation" w:semiHidden="1" w:unhideWhenUsed="1"/>
+    <w:lsdException w:name="Date" w:semiHidden="1" w:unhideWhenUsed="1"/>
+    <w:lsdException w:name="Body Text First Indent" w:semiHidden="1" w:unhideWhenUsed="1"/>
+    <w:lsdException w:name="Body Text First Indent 2" w:semiHidden="1" w:unhideWhenUsed="1"/>
+    <w:lsdException w:name="Note Heading" w:semiHidden="1" w:unhideWhenUsed="1"/>
+    <w:lsdException w:name="Body Text 2" w:semiHidden="1" w:unhideWhenUsed="1"/>
+    <w:lsdException w:name="Body Text 3" w:semiHidden="1" w:unhideWhenUsed="1"/>
+    <w:lsdException w:name="Body Text Indent 2" w:semiHidden="1" w:unhideWhenUsed="1"/>
+    <w:lsdException w:name="Body Text Indent 3" w:semiHidden="1" w:unhideWhenUsed="1"/>
+    <w:lsdException w:name="Block Text" w:semiHidden="1" w:unhideWhenUsed="1"/>
+    <w:lsdException w:name="Hyperlink" w:semiHidden="1" w:unhideWhenUsed="1"/>
+    <w:lsdException w:name="FollowedHyperlink" w:semiHidden="1" w:unhideWhenUsed="1"/>
+    <w:lsdException w:name="Strong" w:uiPriority="22" w:qFormat="1"/>
+    <w:lsdException w:name="Emphasis" w:uiPriority="20" w:qFormat="1"/>
+    <w:lsdException w:name="Document Map" w:semiHidden="1" w:unhideWhenUsed="1"/>
+    <w:lsdException w:name="Plain Text" w:semiHidden="1" w:unhideWhenUsed="1"/>
+    <w:lsdException w:name="E-mail Signature" w:semiHidden="1" w:unhideWhenUsed="1"/>
+    <w:lsdException w:name="HTML Top of Form" w:semiHidden="1" w:unhideWhenUsed="1"/>
+    <w:lsdException w:name="HTML Bottom of Form" w:semiHidden="1" w:unhideWhenUsed="1"/>
+    <w:lsdException w:name="Normal (Web)" w:semiHidden="1" w:unhideWhenUsed="1"/>
+    <w:lsdException w:name="HTML Acronym" w:semiHidden="1" w:unhideWhenUsed="1"/>
+    <w:lsdException w:name="HTML Address" w:semiHidden="1" w:unhideWhenUsed="1"/>
+    <w:lsdException w:name="HTML Cite" w:semiHidden="1" w:unhideWhenUsed="1"/>
+    <w:lsdException w:name="HTML Code" w:semiHidden="1" w:unhideWhenUsed="1"/>
+    <w:lsdException w:name="HTML Definition" w:semiHidden="1" w:unhideWhenUsed="1"/>
+    <w:lsdException w:name="HTML Keyboard" w:semiHidden="1" w:unhideWhenUsed="1"/>
+    <w:lsdException w:name="HTML Preformatted" w:semiHidden="1" w:unhideWhenUsed="1"/>
+    <w:lsdException w:name="HTML Sample" w:semiHidden="1" w:unhideWhenUsed="1"/>
+    <w:lsdException w:name="HTML Typewriter" w:semiHidden="1" w:unhideWhenUsed="1"/>
+    <w:lsdException w:name="HTML Variable" w:semiHidden="1" w:unhideWhenUsed="1"/>
+    <w:lsdException w:name="Normal Table" w:semiHidden="1" w:unhideWhenUsed="1"/>
+    <w:lsdException w:name="annotation subject" w:semiHidden="1" w:unhideWhenUsed="1"/>
+    <w:lsdException w:name="No List" w:semiHidden="1" w:unhideWhenUsed="1"/>
+    <w:lsdException w:name="Outline List 1" w:semiHidden="1" w:unhideWhenUsed="1"/>
+    <w:lsdException w:name="Outline List 2" w:semiHidden="1" w:unhideWhenUsed="1"/>
+    <w:lsdException w:name="Outline List 3" w:semiHidden="1" w:unhideWhenUsed="1"/>
+    <w:lsdException w:name="Table Simple 1" w:semiHidden="1" w:unhideWhenUsed="1"/>
+    <w:lsdException w:name="Table Simple 2" w:semiHidden="1" w:unhideWhenUsed="1"/>
+    <w:lsdException w:name="Table Simple 3" w:semiHidden="1" w:unhideWhenUsed="1"/>
+    <w:lsdException w:name="Table Classic 1" w:semiHidden="1" w:unhideWhenUsed="1"/>
+    <w:lsdException w:name="Table Classic 2" w:semiHidden="1" w:unhideWhenUsed="1"/>
+    <w:lsdException w:name="Table Classic 3" w:semiHidden="1" w:unhideWhenUsed="1"/>
+    <w:lsdException w:name="Table Classic 4" w:semiHidden="1" w:unhideWhenUsed="1"/>
+    <w:lsdException w:name="Table Colorful 1" w:semiHidden="1" w:unhideWhenUsed="1"/>
+    <w:lsdException w:name="Table Colorful 2" w:semiHidden="1" w:unhideWhenUsed="1"/>
+    <w:lsdException w:name="Table Colorful 3" w:semiHidden="1" w:unhideWhenUsed="1"/>
+    <w:lsdException w:name="Table Columns 1" w:semiHidden="1" w:unhideWhenUsed="1"/>
+    <w:lsdException w:name="Table Columns 2" w:semiHidden="1" w:unhideWhenUsed="1"/>
+    <w:lsdException w:name="Table Columns 3" w:semiHidden="1" w:unhideWhenUsed="1"/>
+    <w:lsdException w:name="Table Columns 4" w:semiHidden="1" w:unhideWhenUsed="1"/>
+    <w:lsdException w:name="Table Columns 5" w:semiHidden="1" w:unhideWhenUsed="1"/>
+    <w:lsdException w:name="Table Grid 1" w:semiHidden="1" w:unhideWhenUsed="1"/>
+    <w:lsdException w:name="Table Grid 2" w:semiHidden="1" w:unhideWhenUsed="1"/>
+    <w:lsdException w:name="Table Grid 3" w:semiHidden="1" w:unhideWhenUsed="1"/>
+    <w:lsdException w:name="Table Grid 4" w:semiHidden="1" w:unhideWhenUsed="1"/>
+    <w:lsdException w:name="Table Grid 5" w:semiHidden="1" w:unhideWhenUsed="1"/>
+    <w:lsdException w:name="Table Grid 6" w:semiHidden="1" w:unhideWhenUsed="1"/>
+    <w:lsdException w:name="Table Grid 7" w:semiHidden="1" w:unhideWhenUsed="1"/>
+    <w:lsdException w:name="Table Grid 8" w:semiHidden="1" w:unhideWhenUsed="1"/>
+    <w:lsdException w:name="Table List 1" w:semiHidden="1" w:unhideWhenUsed="1"/>
+    <w:lsdException w:name="Table List 2" w:semiHidden="1" w:unhideWhenUsed="1"/>
+    <w:lsdException w:name="Table List 3" w:semiHidden="1" w:unhideWhenUsed="1"/>
+    <w:lsdException w:name="Table List 4" w:semiHidden="1" w:unhideWhenUsed="1"/>
+    <w:lsdException w:name="Table List 5" w:semiHidden="1" w:unhideWhenUsed="1"/>
+    <w:lsdException w:name="Table List 6" w:semiHidden="1" w:unhideWhenUsed="1"/>
+    <w:lsdException w:name="Table List 7" w:semiHidden="1" w:unhideWhenUsed="1"/>
+    <w:lsdException w:name="Table List 8" w:semiHidden="1" w:unhideWhenUsed="1"/>
+    <w:lsdException w:name="Table 3D effects 1" w:semiHidden="1" w:unhideWhenUsed="1"/>
+    <w:lsdException w:name="Table 3D effects 2" w:semiHidden="1" w:unhideWhenUsed="1"/>
+    <w:lsdException w:name="Table 3D effects 3" w:semiHidden="1" w:unhideWhenUsed="1"/>
+    <w:lsdException w:name="Table Contemporary" w:semiHidden="1" w:unhideWhenUsed="1"/>
+    <w:lsdException w:name="Table Elegant" w:semiHidden="1" w:unhideWhenUsed="1"/>
+    <w:lsdException w:name="Table Professional" w:semiHidden="1" w:unhideWhenUsed="1"/>
+    <w:lsdException w:name="Table Subtle 1" w:semiHidden="1" w:unhideWhenUsed="1"/>
+    <w:lsdException w:name="Table Subtle 2" w:semiHidden="1" w:unhideWhenUsed="1"/>
+    <w:lsdException w:name="Table Web 1" w:semiHidden="1" w:unhideWhenUsed="1"/>
+    <w:lsdException w:name="Table Web 2" w:semiHidden="1" w:unhideWhenUsed="1"/>
+    <w:lsdException w:name="Table Web 3" w:semiHidden="1" w:unhideWhenUsed="1"/>
+    <w:lsdException w:name="Balloon Text" w:semiHidden="1" w:unhideWhenUsed="1"/>
+    <w:lsdException w:name="Table Grid" w:semiHidden="1" w:uiPriority="59" w:unhideWhenUsed="1"/>
+    <w:lsdException w:name="Table Theme" w:semiHidden="1" w:unhideWhenUsed="1"/>
+    <w:lsdException w:name="Placeholder Text" w:semiHidden="1"/>
+    <w:lsdException w:name="No Spacing" w:uiPriority="1" w:qFormat="1"/>
+    <w:lsdException w:name="Light Shading" w:uiPriority="60"/>
+    <w:lsdException w:name="Light List" w:uiPriority="61"/>
+    <w:lsdException w:name="Light Grid" w:uiPriority="62"/>
+    <w:lsdException w:name="Medium Shading 1" w:uiPriority="63"/>
+    <w:lsdException w:name="Medium Shading 2" w:uiPriority="64"/>
+    <w:lsdException w:name="Medium List 1" w:uiPriority="65"/>
+    <w:lsdException w:name="Medium List 2" w:uiPriority="66"/>
+    <w:lsdException w:name="Medium Grid 1" w:uiPriority="67"/>
+    <w:lsdException w:name="Medium Grid 2" w:uiPriority="68"/>
+    <w:lsdException w:name="Medium Grid 3" w:uiPriority="69"/>
+    <w:lsdException w:name="Dark List" w:uiPriority="70"/>
+    <w:lsdException w:name="Colorful Shading" w:uiPriority="71"/>
+    <w:lsdException w:name="Colorful List" w:uiPriority="72"/>
+    <w:lsdException w:name="Colorful Grid" w:uiPriority="73"/>
+    <w:lsdException w:name="Light Shading Accent 1" w:uiPriority="60"/>
+    <w:lsdException w:name="Light List Accent 1" w:uiPriority="61"/>
+    <w:lsdException w:name="Light Grid Accent 1" w:uiPriority="62"/>
+    <w:lsdException w:name="Medium Shading 1 Accent 1" w:uiPriority="63"/>
+    <w:lsdException w:name="Medium Shading 2 Accent 1" w:uiPriority="64"/>
+    <w:lsdException w:name="Medium List 1 Accent 1" w:uiPriority="65"/>
+    <w:lsdException w:name="Revision" w:semiHidden="1"/>
+    <w:lsdException w:name="List Paragraph" w:uiPriority="34" w:qFormat="1"/>
+    <w:lsdException w:name="Quote" w:uiPriority="29" w:qFormat="1"/>
+    <w:lsdException w:name="Intense Quote" w:uiPriority="30" w:qFormat="1"/>
+    <w:lsdException w:name="Medium List 2 Accent 1" w:uiPriority="66"/>
+    <w:lsdException w:name="Medium Grid 1 Accent 1" w:uiPriority="67"/>
+    <w:lsdException w:name="Medium Grid 2 Accent 1" w:uiPriority="68"/>
+    <w:lsdException w:name="Medium Grid 3 Accent 1" w:uiPriority="69"/>
+    <w:lsdException w:name="Dark List Accent 1" w:uiPriority="70"/>
+    <w:lsdException w:name="Colorful Shading Accent 1" w:uiPriority="71"/>
+    <w:lsdException w:name="Colorful List Accent 1" w:uiPriority="72"/>
+    <w:lsdException w:name="Colorful Grid Accent 1" w:uiPriority="73"/>
+    <w:lsdException w:name="Light Shading Accent 2" w:uiPriority="60"/>
+    <w:lsdException w:name="Light List Accent 2" w:uiPriority="61"/>
+    <w:lsdException w:name="Light Grid Accent 2" w:uiPriority="62"/>
+    <w:lsdException w:name="Medium Shading 1 Accent 2" w:uiPriority="63"/>
+    <w:lsdException w:name="Medium Shading 2 Accent 2" w:uiPriority="64"/>
+    <w:lsdException w:name="Medium List 1 Accent 2" w:uiPriority="65"/>
+    <w:lsdException w:name="Medium List 2 Accent 2" w:uiPriority="66"/>
+    <w:lsdException w:name="Medium Grid 1 Accent 2" w:uiPriority="67"/>
+    <w:lsdException w:name="Medium Grid 2 Accent 2" w:uiPriority="68"/>
+    <w:lsdException w:name="Medium Grid 3 Accent 2" w:uiPriority="69"/>
+    <w:lsdException w:name="Dark List Accent 2" w:uiPriority="70"/>
+    <w:lsdException w:name="Colorful Shading Accent 2" w:uiPriority="71"/>
+    <w:lsdException w:name="Colorful List Accent 2" w:uiPriority="72"/>
+    <w:lsdException w:name="Colorful Grid Accent 2" w:uiPriority="73"/>
+    <w:lsdException w:name="Light Shading Accent 3" w:uiPriority="60"/>
+    <w:lsdException w:name="Light List Accent 3" w:uiPriority="61"/>
+    <w:lsdException w:name="Light Grid Accent 3" w:uiPriority="62"/>
+    <w:lsdException w:name="Medium Shading 1 Accent 3" w:uiPriority="63"/>
+    <w:lsdException w:name="Medium Shading 2 Accent 3" w:uiPriority="64"/>
+    <w:lsdException w:name="Medium List 1 Accent 3" w:uiPriority="65"/>
+    <w:lsdException w:name="Medium List 2 Accent 3" w:uiPriority="66"/>
+    <w:lsdException w:name="Medium Grid 1 Accent 3" w:uiPriority="67"/>
+    <w:lsdException w:name="Medium Grid 2 Accent 3" w:uiPriority="68"/>
+    <w:lsdException w:name="Medium Grid 3 Accent 3" w:uiPriority="69"/>
+    <w:lsdException w:name="Dark List Accent 3" w:uiPriority="70"/>
+    <w:lsdException w:name="Colorful Shading Accent 3" w:uiPriority="71"/>
+    <w:lsdException w:name="Colorful List Accent 3" w:uiPriority="72"/>
+    <w:lsdException w:name="Colorful Grid Accent 3" w:uiPriority="73"/>
+    <w:lsdException w:name="Light Shading Accent 4" w:uiPriority="60"/>
+    <w:lsdException w:name="Light List Accent 4" w:uiPriority="61"/>
+    <w:lsdException w:name="Light Grid Accent 4" w:uiPriority="62"/>
+    <w:lsdException w:name="Medium Shading 1 Accent 4" w:uiPriority="63"/>
+    <w:lsdException w:name="Medium Shading 2 Accent 4" w:uiPriority="64"/>
+    <w:lsdException w:name="Medium List 1 Accent 4" w:uiPriority="65"/>
+    <w:lsdException w:name="Medium List 2 Accent 4" w:uiPriority="66"/>
+    <w:lsdException w:name="Medium Grid 1 Accent 4" w:uiPriority="67"/>
+    <w:lsdException w:name="Medium Grid 2 Accent 4" w:uiPriority="68"/>
+    <w:lsdException w:name="Medium Grid 3 Accent 4" w:uiPriority="69"/>
+    <w:lsdException w:name="Dark List Accent 4" w:uiPriority="70"/>
+    <w:lsdException w:name="Colorful Shading Accent 4" w:uiPriority="71"/>
+    <w:lsdException w:name="Colorful List Accent 4" w:uiPriority="72"/>
+    <w:lsdException w:name="Colorful Grid Accent 4" w:uiPriority="73"/>
+    <w:lsdException w:name="Light Shading Accent 5" w:uiPriority="60"/>
+    <w:lsdException w:name="Light List Accent 5" w:uiPriority="61"/>
+    <w:lsdException w:name="Light Grid Accent 5" w:uiPriority="62"/>
+    <w:lsdException w:name="Medium Shading 1 Accent 5" w:uiPriority="63"/>
+    <w:lsdException w:name="Medium Shading 2 Accent 5" w:uiPriority="64"/>
+    <w:lsdException w:name="Medium List 1 Accent 5" w:uiPriority="65"/>
+    <w:lsdException w:name="Medium List 2 Accent 5" w:uiPriority="66"/>
+    <w:lsdException w:name="Medium Grid 1 Accent 5" w:uiPriority="67"/>
+    <w:lsdException w:name="Medium Grid 2 Accent 5" w:uiPriority="68"/>
+    <w:lsdException w:name="Medium Grid 3 Accent 5" w:uiPriority="69"/>
+    <w:lsdException w:name="Dark List Accent 5" w:uiPriority="70"/>
+    <w:lsdException w:name="Colorful Shading Accent 5" w:uiPriority="71"/>
+    <w:lsdException w:name="Colorful List Accent 5" w:uiPriority="72"/>
+    <w:lsdException w:name="Colorful Grid Accent 5" w:uiPriority="73"/>
+    <w:lsdException w:name="Light Shading Accent 6" w:uiPriority="60"/>
+    <w:lsdException w:name="Light List Accent 6" w:uiPriority="61"/>
+    <w:lsdException w:name="Light Grid Accent 6" w:uiPriority="62"/>
+    <w:lsdException w:name="Medium Shading 1 Accent 6" w:uiPriority="63"/>
+    <w:lsdException w:name="Medium Shading 2 Accent 6" w:uiPriority="64"/>
+    <w:lsdException w:name="Medium List 1 Accent 6" w:uiPriority="65"/>
+    <w:lsdException w:name="Medium List 2 Accent 6" w:uiPriority="66"/>
+    <w:lsdException w:name="Medium Grid 1 Accent 6" w:uiPriority="67"/>
+    <w:lsdException w:name="Medium Grid 2 Accent 6" w:uiPriority="68"/>
+    <w:lsdException w:name="Medium Grid 3 Accent 6" w:uiPriority="69"/>
+    <w:lsdException w:name="Dark List Accent 6" w:uiPriority="70"/>
+    <w:lsdException w:name="Colorful Shading Accent 6" w:uiPriority="71"/>
+    <w:lsdException w:name="Colorful List Accent 6" w:uiPriority="72"/>
+    <w:lsdException w:name="Colorful Grid Accent 6" w:uiPriority="73"/>
+    <w:lsdException w:name="Subtle Emphasis" w:uiPriority="19" w:qFormat="1"/>
+    <w:lsdException w:name="Intense Emphasis" w:uiPriority="21" w:qFormat="1"/>
+    <w:lsdException w:name="Subtle Reference" w:uiPriority="31" w:qFormat="1"/>
+    <w:lsdException w:name="Intense Reference" w:uiPriority="32" w:qFormat="1"/>
+    <w:lsdException w:name="Book Title" w:uiPriority="33" w:qFormat="1"/>
+    <w:lsdException w:name="Bibliography" w:semiHidden="1" w:uiPriority="37" w:unhideWhenUsed="1"/>
+    <w:lsdException w:name="TOC Heading" w:semiHidden="1" w:uiPriority="39" w:unhideWhenUsed="1" w:qFormat="1"/>
+    <w:lsdException w:name="Plain Table 1" w:uiPriority="41"/>
+    <w:lsdException w:name="Plain Table 2" w:uiPriority="42"/>
+    <w:lsdException w:name="Plain Table 3" w:uiPriority="43"/>
+    <w:lsdException w:name="Plain Table 4" w:uiPriority="44"/>
+    <w:lsdException w:name="Plain Table 5" w:uiPriority="45"/>
+    <w:lsdException w:name="Grid Table Light" w:uiPriority="40"/>
+    <w:lsdException w:name="Grid Table 1 Light" w:uiPriority="46"/>
+    <w:lsdException w:name="Grid Table 2" w:uiPriority="47"/>
+    <w:lsdException w:name="Grid Table 3" w:uiPriority="48"/>
+    <w:lsdException w:name="Grid Table 4" w:uiPriority="49"/>
+    <w:lsdException w:name="Grid Table 5 Dark" w:uiPriority="50"/>
+    <w:lsdException w:name="Grid Table 6 Colorful" w:uiPriority="51"/>
+    <w:lsdException w:name="Grid Table 7 Colorful" w:uiPriority="52"/>
+    <w:lsdException w:name="Grid Table 1 Light Accent 1" w:uiPriority="46"/>
+    <w:lsdException w:name="Grid Table 2 Accent 1" w:uiPriority="47"/>
+    <w:lsdException w:name="Grid Table 3 Accent 1" w:uiPriority="48"/>
+    <w:lsdException w:name="Grid Table 4 Accent 1" w:uiPriority="49"/>
+    <w:lsdException w:name="Grid Table 5 Dark Accent 1" w:uiPriority="50"/>
+    <w:lsdException w:name="Grid Table 6 Colorful Accent 1" w:uiPriority="51"/>
+    <w:lsdException w:name="Grid Table 7 Colorful Accent 1" w:uiPriority="52"/>
+    <w:lsdException w:name="Grid Table 1 Light Accent 2" w:uiPriority="46"/>
+    <w:lsdException w:name="Grid Table 2 Accent 2" w:uiPriority="47"/>
+    <w:lsdException w:name="Grid Table 3 Accent 2" w:uiPriority="48"/>
+    <w:lsdException w:name="Grid Table 4 Accent 2" w:uiPriority="49"/>
+    <w:lsdException w:name="Grid Table 5 Dark Accent 2" w:uiPriority="50"/>
+    <w:lsdException w:name="Grid Table 6 Colorful Accent 2" w:uiPriority="51"/>
+    <w:lsdException w:name="Grid Table 7 Colorful Accent 2" w:uiPriority="52"/>
+    <w:lsdException w:name="Grid Table 1 Light Accent 3" w:uiPriority="46"/>
+    <w:lsdException w:name="Grid Table 2 Accent 3" w:uiPriority="47"/>
+    <w:lsdException w:name="Grid Table 3 Accent 3" w:uiPriority="48"/>
+    <w:lsdException w:name="Grid Table 4 Accent 3" w:uiPriority="49"/>
+    <w:lsdException w:name="Grid Table 5 Dark Accent 3" w:uiPriority="50"/>
+    <w:lsdException w:name="Grid Table 6 Colorful Accent 3" w:uiPriority="51"/>
+    <w:lsdException w:name="Grid Table 7 Colorful Accent 3" w:uiPriority="52"/>
+    <w:lsdException w:name="Grid Table 1 Light Accent 4" w:uiPriority="46"/>
+    <w:lsdException w:name="Grid Table 2 Accent 4" w:uiPriority="47"/>
+    <w:lsdException w:name="Grid Table 3 Accent 4" w:uiPriority="48"/>
+    <w:lsdException w:name="Grid Table 4 Accent 4" w:uiPriority="49"/>
+    <w:lsdException w:name="Grid Table 5 Dark Accent 4" w:uiPriority="50"/>
+    <w:lsdException w:name="Grid Table 6 Colorful Accent 4" w:uiPriority="51"/>
+    <w:lsdException w:name="Grid Table 7 Colorful Accent 4" w:uiPriority="52"/>
+    <w:lsdException w:name="Grid Table 1 Light Accent 5" w:uiPriority="46"/>
+    <w:lsdException w:name="Grid Table 2 Accent 5" w:uiPriority="47"/>
+    <w:lsdException w:name="Grid Table 3 Accent 5" w:uiPriority="48"/>
+    <w:lsdException w:name="Grid Table 4 Accent 5" w:uiPriority="49"/>
+    <w:lsdException w:name="Grid Table 5 Dark Accent 5" w:uiPriority="50"/>
+    <w:lsdException w:name="Grid Table 6 Colorful Accent 5" w:uiPriority="51"/>
+    <w:lsdException w:name="Grid Table 7 Colorful Accent 5" w:uiPriority="52"/>
+    <w:lsdException w:name="Grid Table 1 Light Accent 6" w:uiPriority="46"/>
+    <w:lsdException w:name="Grid Table 2 Accent 6" w:uiPriority="47"/>
+    <w:lsdException w:name="Grid Table 3 Accent 6" w:uiPriority="48"/>
+    <w:lsdException w:name="Grid Table 4 Accent 6" w:uiPriority="49"/>
+    <w:lsdException w:name="Grid Table 5 Dark Accent 6" w:uiPriority="50"/>
+    <w:lsdException w:name="Grid Table 6 Colorful Accent 6" w:uiPriority="51"/>
+    <w:lsdException w:name="Grid Table 7 Colorful Accent 6" w:uiPriority="52"/>
+    <w:lsdException w:name="List Table 1 Light" w:uiPriority="46"/>
+    <w:lsdException w:name="List Table 2" w:uiPriority="47"/>
+    <w:lsdException w:name="List Table 3" w:uiPriority="48"/>
+    <w:lsdException w:name="List Table 4" w:uiPriority="49"/>
+    <w:lsdException w:name="List Table 5 Dark" w:uiPriority="50"/>
+    <w:lsdException w:name="List Table 6 Colorful" w:uiPriority="51"/>
+    <w:lsdException w:name="List Table 7 Colorful" w:uiPriority="52"/>
+    <w:lsdException w:name="List Table 1 Light Accent 1" w:uiPriority="46"/>
+    <w:lsdException w:name="List Table 2 Accent 1" w:uiPriority="47"/>
+    <w:lsdException w:name="List Table 3 Accent 1" w:uiPriority="48"/>
+    <w:lsdException w:name="List Table 4 Accent 1" w:uiPriority="49"/>
+    <w:lsdException w:name="List Table 5 Dark Accent 1" w:uiPriority="50"/>
+    <w:lsdException w:name="List Table 6 Colorful Accent 1" w:uiPriority="51"/>
+    <w:lsdException w:name="List Table 7 Colorful Accent 1" w:uiPriority="52"/>
+    <w:lsdException w:name="List Table 1 Light Accent 2" w:uiPriority="46"/>
+    <w:lsdException w:name="List Table 2 Accent 2" w:uiPriority="47"/>
+    <w:lsdException w:name="List Table 3 Accent 2" w:uiPriority="48"/>
+    <w:lsdException w:name="List Table 4 Accent 2" w:uiPriority="49"/>
+    <w:lsdException w:name="List Table 5 Dark Accent 2" w:uiPriority="50"/>
+    <w:lsdException w:name="List Table 6 Colorful Accent 2" w:uiPriority="51"/>
+    <w:lsdException w:name="List Table 7 Colorful Accent 2" w:uiPriority="52"/>
+    <w:lsdException w:name="List Table 1 Light Accent 3" w:uiPriority="46"/>
+    <w:lsdException w:name="List Table 2 Accent 3" w:uiPriority="47"/>
+    <w:lsdException w:name="List Table 3 Accent 3" w:uiPriority="48"/>
+    <w:lsdException w:name="List Table 4 Accent 3" w:uiPriority="49"/>
+    <w:lsdException w:name="List Table 5 Dark Accent 3" w:uiPriority="50"/>
+    <w:lsdException w:name="List Table 6 Colorful Accent 3" w:uiPriority="51"/>
+    <w:lsdException w:name="List Table 7 Colorful Accent 3" w:uiPriority="52"/>
+    <w:lsdException w:name="List Table 1 Light Accent 4" w:uiPriority="46"/>
+    <w:lsdException w:name="List Table 2 Accent 4" w:uiPriority="47"/>
+    <w:lsdException w:name="List Table 3 Accent 4" w:uiPriority="48"/>
+    <w:lsdException w:name="List Table 4 Accent 4" w:uiPriority="49"/>
+    <w:lsdException w:name="List Table 5 Dark Accent 4" w:uiPriority="50"/>
+    <w:lsdException w:name="List Table 6 Colorful Accent 4" w:uiPriority="51"/>
+    <w:lsdException w:name="List Table 7 Colorful Accent 4" w:uiPriority="52"/>
+    <w:lsdException w:name="List Table 1 Light Accent 5" w:uiPriority="46"/>
+    <w:lsdException w:name="List Table 2 Accent 5" w:uiPriority="47"/>
+    <w:lsdException w:name="List Table 3 Accent 5" w:uiPriority="48"/>
+    <w:lsdException w:name="List Table 4 Accent 5" w:uiPriority="49"/>
+    <w:lsdException w:name="List Table 5 Dark Accent 5" w:uiPriority="50"/>
+    <w:lsdException w:name="List Table 6 Colorful Accent 5" w:uiPriority="51"/>
+    <w:lsdException w:name="List Table 7 Colorful Accent 5" w:uiPriority="52"/>
+    <w:lsdException w:name="List Table 1 Light Accent 6" w:uiPriority="46"/>
+    <w:lsdException w:name="List Table 2 Accent 6" w:uiPriority="47"/>
+    <w:lsdException w:name="List Table 3 Accent 6" w:uiPriority="48"/>
+    <w:lsdException w:name="List Table 4 Accent 6" w:uiPriority="49"/>
+    <w:lsdException w:name="List Table 5 Dark Accent 6" w:uiPriority="50"/>
+    <w:lsdException w:name="List Table 6 Colorful Accent 6" w:uiPriority="51"/>
+    <w:lsdException w:name="List Table 7 Colorful Accent 6" w:uiPriority="52"/>
+    <w:lsdException w:name="Mention" w:semiHidden="1" w:unhideWhenUsed="1"/>
+    <w:lsdException w:name="Smart Hyperlink" w:semiHidden="1" w:unhideWhenUsed="1"/>
+    <w:lsdException w:name="Hashtag" w:semiHidden="1" w:unhideWhenUsed="1"/>
+    <w:lsdException w:name="Unresolved Mention" w:semiHidden="1" w:unhideWhenUsed="1"/>
+    <w:lsdException w:name="Smart Link" w:semiHidden="1" w:unhideWhenUsed="1"/>
   </w:latentStyles>
   <w:style w:type="paragraph" w:default="1" w:styleId="Normal">
     <w:name w:val="Normal"/>
@@ -1179,7 +1906,6 @@
     <w:basedOn w:val="Heading1"/>
     <w:link w:val="Heading2Char"/>
     <w:uiPriority w:val="9"/>
-    <w:semiHidden/>
     <w:unhideWhenUsed/>
     <w:qFormat/>
     <w:rsid w:val="007C2DDA"/>
@@ -1189,6 +1915,7 @@
       <w:numPr>
         <w:ilvl w:val="1"/>
       </w:numPr>
+      <w:ind w:left="720"/>
       <w:outlineLvl w:val="1"/>
     </w:pPr>
     <w:rPr>
@@ -1243,449 +1970,6 @@
     <w:basedOn w:val="DefaultParagraphFont"/>
     <w:link w:val="Heading2"/>
     <w:uiPriority w:val="9"/>
-    <w:semiHidden/>
-    <w:rsid w:val="007C2DDA"/>
-    <w:rPr>
-      <w:rFonts w:eastAsiaTheme="majorEastAsia" w:cstheme="majorBidi"/>
-      <w:b/>
-      <w:bCs/>
-      <w:sz w:val="22"/>
-      <w:szCs w:val="26"/>
-      <w:lang w:eastAsia="en-US"/>
-    </w:rPr>
-  </w:style>
-  <w:style w:type="numbering" w:customStyle="1" w:styleId="GTCVstyle">
-    <w:name w:val="GT CV style"/>
-    <w:uiPriority w:val="99"/>
-    <w:rsid w:val="007C2DDA"/>
-    <w:pPr>
-      <w:numPr>
-        <w:numId w:val="1"/>
-      </w:numPr>
-    </w:pPr>
-  </w:style>
-  <w:style w:type="paragraph" w:styleId="ListParagraph">
-    <w:name w:val="List Paragraph"/>
-    <w:basedOn w:val="Normal"/>
-    <w:uiPriority w:val="34"/>
-    <w:qFormat/>
-    <w:rsid w:val="007C2DDA"/>
-    <w:pPr>
-      <w:ind w:left="720"/>
-      <w:contextualSpacing/>
-    </w:pPr>
-  </w:style>
-  <w:style w:type="paragraph" w:styleId="FootnoteText">
-    <w:name w:val="footnote text"/>
-    <w:basedOn w:val="Normal"/>
-    <w:link w:val="FootnoteTextChar"/>
-    <w:uiPriority w:val="99"/>
-    <w:semiHidden/>
-    <w:unhideWhenUsed/>
-    <w:rsid w:val="007C2DDA"/>
-    <w:rPr>
-      <w:sz w:val="20"/>
-      <w:szCs w:val="20"/>
-    </w:rPr>
-  </w:style>
-  <w:style w:type="character" w:customStyle="1" w:styleId="FootnoteTextChar">
-    <w:name w:val="Footnote Text Char"/>
-    <w:basedOn w:val="DefaultParagraphFont"/>
-    <w:link w:val="FootnoteText"/>
-    <w:uiPriority w:val="99"/>
-    <w:semiHidden/>
-    <w:rsid w:val="007C2DDA"/>
-    <w:rPr>
-      <w:rFonts w:eastAsiaTheme="minorHAnsi"/>
-      <w:sz w:val="20"/>
-      <w:szCs w:val="20"/>
-      <w:lang w:eastAsia="en-US"/>
-    </w:rPr>
-  </w:style>
-  <w:style w:type="character" w:styleId="FootnoteReference">
-    <w:name w:val="footnote reference"/>
-    <w:basedOn w:val="DefaultParagraphFont"/>
-    <w:uiPriority w:val="99"/>
-    <w:semiHidden/>
-    <w:unhideWhenUsed/>
-    <w:rsid w:val="007C2DDA"/>
-    <w:rPr>
-      <w:vertAlign w:val="superscript"/>
-    </w:rPr>
-  </w:style>
-  <w:style w:type="table" w:styleId="TableGrid">
-    <w:name w:val="Table Grid"/>
-    <w:basedOn w:val="TableNormal"/>
-    <w:uiPriority w:val="59"/>
-    <w:rsid w:val="007C2DDA"/>
-    <w:rPr>
-      <w:rFonts w:eastAsiaTheme="minorHAnsi"/>
-      <w:sz w:val="22"/>
-      <w:szCs w:val="22"/>
-      <w:lang w:eastAsia="en-US"/>
-    </w:rPr>
-    <w:tblPr>
-      <w:tblBorders>
-        <w:top w:val="single" w:sz="4" w:space="0" w:color="auto"/>
-        <w:left w:val="single" w:sz="4" w:space="0" w:color="auto"/>
-        <w:bottom w:val="single" w:sz="4" w:space="0" w:color="auto"/>
-        <w:right w:val="single" w:sz="4" w:space="0" w:color="auto"/>
-        <w:insideH w:val="single" w:sz="4" w:space="0" w:color="auto"/>
-        <w:insideV w:val="single" w:sz="4" w:space="0" w:color="auto"/>
-      </w:tblBorders>
-    </w:tblPr>
-  </w:style>
-  <w:style w:type="paragraph" w:styleId="Header">
-    <w:name w:val="header"/>
-    <w:basedOn w:val="Normal"/>
-    <w:link w:val="HeaderChar"/>
-    <w:uiPriority w:val="99"/>
-    <w:unhideWhenUsed/>
-    <w:rsid w:val="00A96B88"/>
-    <w:pPr>
-      <w:tabs>
-        <w:tab w:val="center" w:pos="4680"/>
-        <w:tab w:val="right" w:pos="9360"/>
-      </w:tabs>
-    </w:pPr>
-  </w:style>
-  <w:style w:type="character" w:customStyle="1" w:styleId="HeaderChar">
-    <w:name w:val="Header Char"/>
-    <w:basedOn w:val="DefaultParagraphFont"/>
-    <w:link w:val="Header"/>
-    <w:uiPriority w:val="99"/>
-    <w:rsid w:val="00A96B88"/>
-    <w:rPr>
-      <w:rFonts w:eastAsiaTheme="minorHAnsi"/>
-      <w:sz w:val="22"/>
-      <w:szCs w:val="22"/>
-      <w:lang w:eastAsia="en-US"/>
-    </w:rPr>
-  </w:style>
-  <w:style w:type="paragraph" w:styleId="Footer">
-    <w:name w:val="footer"/>
-    <w:basedOn w:val="Normal"/>
-    <w:link w:val="FooterChar"/>
-    <w:uiPriority w:val="99"/>
-    <w:unhideWhenUsed/>
-    <w:rsid w:val="00A96B88"/>
-    <w:pPr>
-      <w:tabs>
-        <w:tab w:val="center" w:pos="4680"/>
-        <w:tab w:val="right" w:pos="9360"/>
-      </w:tabs>
-    </w:pPr>
-  </w:style>
-  <w:style w:type="character" w:customStyle="1" w:styleId="FooterChar">
-    <w:name w:val="Footer Char"/>
-    <w:basedOn w:val="DefaultParagraphFont"/>
-    <w:link w:val="Footer"/>
-    <w:uiPriority w:val="99"/>
-    <w:rsid w:val="00A96B88"/>
-    <w:rPr>
-      <w:rFonts w:eastAsiaTheme="minorHAnsi"/>
-      <w:sz w:val="22"/>
-      <w:szCs w:val="22"/>
-      <w:lang w:eastAsia="en-US"/>
-    </w:rPr>
-  </w:style>
-  <w:style w:type="paragraph" w:styleId="BalloonText">
-    <w:name w:val="Balloon Text"/>
-    <w:basedOn w:val="Normal"/>
-    <w:link w:val="BalloonTextChar"/>
-    <w:uiPriority w:val="99"/>
-    <w:semiHidden/>
-    <w:unhideWhenUsed/>
-    <w:rsid w:val="00B65983"/>
-    <w:rPr>
-      <w:rFonts w:ascii="Tahoma" w:hAnsi="Tahoma" w:cs="Tahoma"/>
-      <w:sz w:val="16"/>
-      <w:szCs w:val="16"/>
-    </w:rPr>
-  </w:style>
-  <w:style w:type="character" w:customStyle="1" w:styleId="BalloonTextChar">
-    <w:name w:val="Balloon Text Char"/>
-    <w:basedOn w:val="DefaultParagraphFont"/>
-    <w:link w:val="BalloonText"/>
-    <w:uiPriority w:val="99"/>
-    <w:semiHidden/>
-    <w:rsid w:val="00B65983"/>
-    <w:rPr>
-      <w:rFonts w:ascii="Tahoma" w:eastAsiaTheme="minorHAnsi" w:hAnsi="Tahoma" w:cs="Tahoma"/>
-      <w:sz w:val="16"/>
-      <w:szCs w:val="16"/>
-      <w:lang w:eastAsia="en-US"/>
-    </w:rPr>
-  </w:style>
-  <w:style w:type="character" w:styleId="Hyperlink">
-    <w:name w:val="Hyperlink"/>
-    <w:basedOn w:val="DefaultParagraphFont"/>
-    <w:uiPriority w:val="99"/>
-    <w:unhideWhenUsed/>
-    <w:rsid w:val="001E6D3F"/>
-    <w:rPr>
-      <w:color w:val="0563C1" w:themeColor="hyperlink"/>
-      <w:u w:val="single"/>
-    </w:rPr>
-  </w:style>
-</w:styles>
-</file>
-
-<file path=word/stylesWithEffects.xml><?xml version="1.0" encoding="utf-8"?>
-<w:styles xmlns:wpc="http://schemas.microsoft.com/office/word/2010/wordprocessingCanvas" xmlns:mc="http://schemas.openxmlformats.org/markup-compatibility/2006" xmlns:o="urn:schemas-microsoft-com:office:office" xmlns:r="http://schemas.openxmlformats.org/officeDocument/2006/relationships" xmlns:m="http://schemas.openxmlformats.org/officeDocument/2006/math" xmlns:v="urn:schemas-microsoft-com:vml" xmlns:wp14="http://schemas.microsoft.com/office/word/2010/wordprocessingDrawing" xmlns:wp="http://schemas.openxmlformats.org/drawingml/2006/wordprocessingDrawing" xmlns:w10="urn:schemas-microsoft-com:office:word" xmlns:w="http://schemas.openxmlformats.org/wordprocessingml/2006/main" xmlns:w14="http://schemas.microsoft.com/office/word/2010/wordml" xmlns:wpg="http://schemas.microsoft.com/office/word/2010/wordprocessingGroup" xmlns:wpi="http://schemas.microsoft.com/office/word/2010/wordprocessingInk" xmlns:wne="http://schemas.microsoft.com/office/word/2006/wordml" xmlns:wps="http://schemas.microsoft.com/office/word/2010/wordprocessingShape" mc:Ignorable="w14 wp14">
-  <w:docDefaults>
-    <w:rPrDefault>
-      <w:rPr>
-        <w:rFonts w:asciiTheme="minorHAnsi" w:eastAsiaTheme="minorEastAsia" w:hAnsiTheme="minorHAnsi" w:cstheme="minorBidi"/>
-        <w:sz w:val="24"/>
-        <w:szCs w:val="24"/>
-        <w:lang w:val="en-US" w:eastAsia="zh-CN" w:bidi="ar-SA"/>
-      </w:rPr>
-    </w:rPrDefault>
-    <w:pPrDefault/>
-  </w:docDefaults>
-  <w:latentStyles w:defLockedState="0" w:defUIPriority="99" w:defSemiHidden="1" w:defUnhideWhenUsed="1" w:defQFormat="0" w:count="267">
-    <w:lsdException w:name="Normal" w:semiHidden="0" w:uiPriority="0" w:unhideWhenUsed="0" w:qFormat="1"/>
-    <w:lsdException w:name="heading 1" w:semiHidden="0" w:uiPriority="9" w:unhideWhenUsed="0" w:qFormat="1"/>
-    <w:lsdException w:name="heading 2" w:uiPriority="9" w:qFormat="1"/>
-    <w:lsdException w:name="heading 3" w:uiPriority="9" w:qFormat="1"/>
-    <w:lsdException w:name="heading 4" w:uiPriority="9" w:qFormat="1"/>
-    <w:lsdException w:name="heading 5" w:uiPriority="9" w:qFormat="1"/>
-    <w:lsdException w:name="heading 6" w:uiPriority="9" w:qFormat="1"/>
-    <w:lsdException w:name="heading 7" w:uiPriority="9" w:qFormat="1"/>
-    <w:lsdException w:name="heading 8" w:uiPriority="9" w:qFormat="1"/>
-    <w:lsdException w:name="heading 9" w:uiPriority="9" w:qFormat="1"/>
-    <w:lsdException w:name="toc 1" w:uiPriority="39"/>
-    <w:lsdException w:name="toc 2" w:uiPriority="39"/>
-    <w:lsdException w:name="toc 3" w:uiPriority="39"/>
-    <w:lsdException w:name="toc 4" w:uiPriority="39"/>
-    <w:lsdException w:name="toc 5" w:uiPriority="39"/>
-    <w:lsdException w:name="toc 6" w:uiPriority="39"/>
-    <w:lsdException w:name="toc 7" w:uiPriority="39"/>
-    <w:lsdException w:name="toc 8" w:uiPriority="39"/>
-    <w:lsdException w:name="toc 9" w:uiPriority="39"/>
-    <w:lsdException w:name="caption" w:uiPriority="35" w:qFormat="1"/>
-    <w:lsdException w:name="Title" w:semiHidden="0" w:uiPriority="10" w:unhideWhenUsed="0" w:qFormat="1"/>
-    <w:lsdException w:name="Default Paragraph Font" w:uiPriority="1"/>
-    <w:lsdException w:name="Subtitle" w:semiHidden="0" w:uiPriority="11" w:unhideWhenUsed="0" w:qFormat="1"/>
-    <w:lsdException w:name="Strong" w:semiHidden="0" w:uiPriority="22" w:unhideWhenUsed="0" w:qFormat="1"/>
-    <w:lsdException w:name="Emphasis" w:semiHidden="0" w:uiPriority="20" w:unhideWhenUsed="0" w:qFormat="1"/>
-    <w:lsdException w:name="Table Grid" w:semiHidden="0" w:uiPriority="59" w:unhideWhenUsed="0"/>
-    <w:lsdException w:name="Placeholder Text" w:unhideWhenUsed="0"/>
-    <w:lsdException w:name="No Spacing" w:semiHidden="0" w:uiPriority="1" w:unhideWhenUsed="0" w:qFormat="1"/>
-    <w:lsdException w:name="Light Shading" w:semiHidden="0" w:uiPriority="60" w:unhideWhenUsed="0"/>
-    <w:lsdException w:name="Light List" w:semiHidden="0" w:uiPriority="61" w:unhideWhenUsed="0"/>
-    <w:lsdException w:name="Light Grid" w:semiHidden="0" w:uiPriority="62" w:unhideWhenUsed="0"/>
-    <w:lsdException w:name="Medium Shading 1" w:semiHidden="0" w:uiPriority="63" w:unhideWhenUsed="0"/>
-    <w:lsdException w:name="Medium Shading 2" w:semiHidden="0" w:uiPriority="64" w:unhideWhenUsed="0"/>
-    <w:lsdException w:name="Medium List 1" w:semiHidden="0" w:uiPriority="65" w:unhideWhenUsed="0"/>
-    <w:lsdException w:name="Medium List 2" w:semiHidden="0" w:uiPriority="66" w:unhideWhenUsed="0"/>
-    <w:lsdException w:name="Medium Grid 1" w:semiHidden="0" w:uiPriority="67" w:unhideWhenUsed="0"/>
-    <w:lsdException w:name="Medium Grid 2" w:semiHidden="0" w:uiPriority="68" w:unhideWhenUsed="0"/>
-    <w:lsdException w:name="Medium Grid 3" w:semiHidden="0" w:uiPriority="69" w:unhideWhenUsed="0"/>
-    <w:lsdException w:name="Dark List" w:semiHidden="0" w:uiPriority="70" w:unhideWhenUsed="0"/>
-    <w:lsdException w:name="Colorful Shading" w:semiHidden="0" w:uiPriority="71" w:unhideWhenUsed="0"/>
-    <w:lsdException w:name="Colorful List" w:semiHidden="0" w:uiPriority="72" w:unhideWhenUsed="0"/>
-    <w:lsdException w:name="Colorful Grid" w:semiHidden="0" w:uiPriority="73" w:unhideWhenUsed="0"/>
-    <w:lsdException w:name="Light Shading Accent 1" w:semiHidden="0" w:uiPriority="60" w:unhideWhenUsed="0"/>
-    <w:lsdException w:name="Light List Accent 1" w:semiHidden="0" w:uiPriority="61" w:unhideWhenUsed="0"/>
-    <w:lsdException w:name="Light Grid Accent 1" w:semiHidden="0" w:uiPriority="62" w:unhideWhenUsed="0"/>
-    <w:lsdException w:name="Medium Shading 1 Accent 1" w:semiHidden="0" w:uiPriority="63" w:unhideWhenUsed="0"/>
-    <w:lsdException w:name="Medium Shading 2 Accent 1" w:semiHidden="0" w:uiPriority="64" w:unhideWhenUsed="0"/>
-    <w:lsdException w:name="Medium List 1 Accent 1" w:semiHidden="0" w:uiPriority="65" w:unhideWhenUsed="0"/>
-    <w:lsdException w:name="Revision" w:unhideWhenUsed="0"/>
-    <w:lsdException w:name="List Paragraph" w:semiHidden="0" w:uiPriority="34" w:unhideWhenUsed="0" w:qFormat="1"/>
-    <w:lsdException w:name="Quote" w:semiHidden="0" w:uiPriority="29" w:unhideWhenUsed="0" w:qFormat="1"/>
-    <w:lsdException w:name="Intense Quote" w:semiHidden="0" w:uiPriority="30" w:unhideWhenUsed="0" w:qFormat="1"/>
-    <w:lsdException w:name="Medium List 2 Accent 1" w:semiHidden="0" w:uiPriority="66" w:unhideWhenUsed="0"/>
-    <w:lsdException w:name="Medium Grid 1 Accent 1" w:semiHidden="0" w:uiPriority="67" w:unhideWhenUsed="0"/>
-    <w:lsdException w:name="Medium Grid 2 Accent 1" w:semiHidden="0" w:uiPriority="68" w:unhideWhenUsed="0"/>
-    <w:lsdException w:name="Medium Grid 3 Accent 1" w:semiHidden="0" w:uiPriority="69" w:unhideWhenUsed="0"/>
-    <w:lsdException w:name="Dark List Accent 1" w:semiHidden="0" w:uiPriority="70" w:unhideWhenUsed="0"/>
-    <w:lsdException w:name="Colorful Shading Accent 1" w:semiHidden="0" w:uiPriority="71" w:unhideWhenUsed="0"/>
-    <w:lsdException w:name="Colorful List Accent 1" w:semiHidden="0" w:uiPriority="72" w:unhideWhenUsed="0"/>
-    <w:lsdException w:name="Colorful Grid Accent 1" w:semiHidden="0" w:uiPriority="73" w:unhideWhenUsed="0"/>
-    <w:lsdException w:name="Light Shading Accent 2" w:semiHidden="0" w:uiPriority="60" w:unhideWhenUsed="0"/>
-    <w:lsdException w:name="Light List Accent 2" w:semiHidden="0" w:uiPriority="61" w:unhideWhenUsed="0"/>
-    <w:lsdException w:name="Light Grid Accent 2" w:semiHidden="0" w:uiPriority="62" w:unhideWhenUsed="0"/>
-    <w:lsdException w:name="Medium Shading 1 Accent 2" w:semiHidden="0" w:uiPriority="63" w:unhideWhenUsed="0"/>
-    <w:lsdException w:name="Medium Shading 2 Accent 2" w:semiHidden="0" w:uiPriority="64" w:unhideWhenUsed="0"/>
-    <w:lsdException w:name="Medium List 1 Accent 2" w:semiHidden="0" w:uiPriority="65" w:unhideWhenUsed="0"/>
-    <w:lsdException w:name="Medium List 2 Accent 2" w:semiHidden="0" w:uiPriority="66" w:unhideWhenUsed="0"/>
-    <w:lsdException w:name="Medium Grid 1 Accent 2" w:semiHidden="0" w:uiPriority="67" w:unhideWhenUsed="0"/>
-    <w:lsdException w:name="Medium Grid 2 Accent 2" w:semiHidden="0" w:uiPriority="68" w:unhideWhenUsed="0"/>
-    <w:lsdException w:name="Medium Grid 3 Accent 2" w:semiHidden="0" w:uiPriority="69" w:unhideWhenUsed="0"/>
-    <w:lsdException w:name="Dark List Accent 2" w:semiHidden="0" w:uiPriority="70" w:unhideWhenUsed="0"/>
-    <w:lsdException w:name="Colorful Shading Accent 2" w:semiHidden="0" w:uiPriority="71" w:unhideWhenUsed="0"/>
-    <w:lsdException w:name="Colorful List Accent 2" w:semiHidden="0" w:uiPriority="72" w:unhideWhenUsed="0"/>
-    <w:lsdException w:name="Colorful Grid Accent 2" w:semiHidden="0" w:uiPriority="73" w:unhideWhenUsed="0"/>
-    <w:lsdException w:name="Light Shading Accent 3" w:semiHidden="0" w:uiPriority="60" w:unhideWhenUsed="0"/>
-    <w:lsdException w:name="Light List Accent 3" w:semiHidden="0" w:uiPriority="61" w:unhideWhenUsed="0"/>
-    <w:lsdException w:name="Light Grid Accent 3" w:semiHidden="0" w:uiPriority="62" w:unhideWhenUsed="0"/>
-    <w:lsdException w:name="Medium Shading 1 Accent 3" w:semiHidden="0" w:uiPriority="63" w:unhideWhenUsed="0"/>
-    <w:lsdException w:name="Medium Shading 2 Accent 3" w:semiHidden="0" w:uiPriority="64" w:unhideWhenUsed="0"/>
-    <w:lsdException w:name="Medium List 1 Accent 3" w:semiHidden="0" w:uiPriority="65" w:unhideWhenUsed="0"/>
-    <w:lsdException w:name="Medium List 2 Accent 3" w:semiHidden="0" w:uiPriority="66" w:unhideWhenUsed="0"/>
-    <w:lsdException w:name="Medium Grid 1 Accent 3" w:semiHidden="0" w:uiPriority="67" w:unhideWhenUsed="0"/>
-    <w:lsdException w:name="Medium Grid 2 Accent 3" w:semiHidden="0" w:uiPriority="68" w:unhideWhenUsed="0"/>
-    <w:lsdException w:name="Medium Grid 3 Accent 3" w:semiHidden="0" w:uiPriority="69" w:unhideWhenUsed="0"/>
-    <w:lsdException w:name="Dark List Accent 3" w:semiHidden="0" w:uiPriority="70" w:unhideWhenUsed="0"/>
-    <w:lsdException w:name="Colorful Shading Accent 3" w:semiHidden="0" w:uiPriority="71" w:unhideWhenUsed="0"/>
-    <w:lsdException w:name="Colorful List Accent 3" w:semiHidden="0" w:uiPriority="72" w:unhideWhenUsed="0"/>
-    <w:lsdException w:name="Colorful Grid Accent 3" w:semiHidden="0" w:uiPriority="73" w:unhideWhenUsed="0"/>
-    <w:lsdException w:name="Light Shading Accent 4" w:semiHidden="0" w:uiPriority="60" w:unhideWhenUsed="0"/>
-    <w:lsdException w:name="Light List Accent 4" w:semiHidden="0" w:uiPriority="61" w:unhideWhenUsed="0"/>
-    <w:lsdException w:name="Light Grid Accent 4" w:semiHidden="0" w:uiPriority="62" w:unhideWhenUsed="0"/>
-    <w:lsdException w:name="Medium Shading 1 Accent 4" w:semiHidden="0" w:uiPriority="63" w:unhideWhenUsed="0"/>
-    <w:lsdException w:name="Medium Shading 2 Accent 4" w:semiHidden="0" w:uiPriority="64" w:unhideWhenUsed="0"/>
-    <w:lsdException w:name="Medium List 1 Accent 4" w:semiHidden="0" w:uiPriority="65" w:unhideWhenUsed="0"/>
-    <w:lsdException w:name="Medium List 2 Accent 4" w:semiHidden="0" w:uiPriority="66" w:unhideWhenUsed="0"/>
-    <w:lsdException w:name="Medium Grid 1 Accent 4" w:semiHidden="0" w:uiPriority="67" w:unhideWhenUsed="0"/>
-    <w:lsdException w:name="Medium Grid 2 Accent 4" w:semiHidden="0" w:uiPriority="68" w:unhideWhenUsed="0"/>
-    <w:lsdException w:name="Medium Grid 3 Accent 4" w:semiHidden="0" w:uiPriority="69" w:unhideWhenUsed="0"/>
-    <w:lsdException w:name="Dark List Accent 4" w:semiHidden="0" w:uiPriority="70" w:unhideWhenUsed="0"/>
-    <w:lsdException w:name="Colorful Shading Accent 4" w:semiHidden="0" w:uiPriority="71" w:unhideWhenUsed="0"/>
-    <w:lsdException w:name="Colorful List Accent 4" w:semiHidden="0" w:uiPriority="72" w:unhideWhenUsed="0"/>
-    <w:lsdException w:name="Colorful Grid Accent 4" w:semiHidden="0" w:uiPriority="73" w:unhideWhenUsed="0"/>
-    <w:lsdException w:name="Light Shading Accent 5" w:semiHidden="0" w:uiPriority="60" w:unhideWhenUsed="0"/>
-    <w:lsdException w:name="Light List Accent 5" w:semiHidden="0" w:uiPriority="61" w:unhideWhenUsed="0"/>
-    <w:lsdException w:name="Light Grid Accent 5" w:semiHidden="0" w:uiPriority="62" w:unhideWhenUsed="0"/>
-    <w:lsdException w:name="Medium Shading 1 Accent 5" w:semiHidden="0" w:uiPriority="63" w:unhideWhenUsed="0"/>
-    <w:lsdException w:name="Medium Shading 2 Accent 5" w:semiHidden="0" w:uiPriority="64" w:unhideWhenUsed="0"/>
-    <w:lsdException w:name="Medium List 1 Accent 5" w:semiHidden="0" w:uiPriority="65" w:unhideWhenUsed="0"/>
-    <w:lsdException w:name="Medium List 2 Accent 5" w:semiHidden="0" w:uiPriority="66" w:unhideWhenUsed="0"/>
-    <w:lsdException w:name="Medium Grid 1 Accent 5" w:semiHidden="0" w:uiPriority="67" w:unhideWhenUsed="0"/>
-    <w:lsdException w:name="Medium Grid 2 Accent 5" w:semiHidden="0" w:uiPriority="68" w:unhideWhenUsed="0"/>
-    <w:lsdException w:name="Medium Grid 3 Accent 5" w:semiHidden="0" w:uiPriority="69" w:unhideWhenUsed="0"/>
-    <w:lsdException w:name="Dark List Accent 5" w:semiHidden="0" w:uiPriority="70" w:unhideWhenUsed="0"/>
-    <w:lsdException w:name="Colorful Shading Accent 5" w:semiHidden="0" w:uiPriority="71" w:unhideWhenUsed="0"/>
-    <w:lsdException w:name="Colorful List Accent 5" w:semiHidden="0" w:uiPriority="72" w:unhideWhenUsed="0"/>
-    <w:lsdException w:name="Colorful Grid Accent 5" w:semiHidden="0" w:uiPriority="73" w:unhideWhenUsed="0"/>
-    <w:lsdException w:name="Light Shading Accent 6" w:semiHidden="0" w:uiPriority="60" w:unhideWhenUsed="0"/>
-    <w:lsdException w:name="Light List Accent 6" w:semiHidden="0" w:uiPriority="61" w:unhideWhenUsed="0"/>
-    <w:lsdException w:name="Light Grid Accent 6" w:semiHidden="0" w:uiPriority="62" w:unhideWhenUsed="0"/>
-    <w:lsdException w:name="Medium Shading 1 Accent 6" w:semiHidden="0" w:uiPriority="63" w:unhideWhenUsed="0"/>
-    <w:lsdException w:name="Medium Shading 2 Accent 6" w:semiHidden="0" w:uiPriority="64" w:unhideWhenUsed="0"/>
-    <w:lsdException w:name="Medium List 1 Accent 6" w:semiHidden="0" w:uiPriority="65" w:unhideWhenUsed="0"/>
-    <w:lsdException w:name="Medium List 2 Accent 6" w:semiHidden="0" w:uiPriority="66" w:unhideWhenUsed="0"/>
-    <w:lsdException w:name="Medium Grid 1 Accent 6" w:semiHidden="0" w:uiPriority="67" w:unhideWhenUsed="0"/>
-    <w:lsdException w:name="Medium Grid 2 Accent 6" w:semiHidden="0" w:uiPriority="68" w:unhideWhenUsed="0"/>
-    <w:lsdException w:name="Medium Grid 3 Accent 6" w:semiHidden="0" w:uiPriority="69" w:unhideWhenUsed="0"/>
-    <w:lsdException w:name="Dark List Accent 6" w:semiHidden="0" w:uiPriority="70" w:unhideWhenUsed="0"/>
-    <w:lsdException w:name="Colorful Shading Accent 6" w:semiHidden="0" w:uiPriority="71" w:unhideWhenUsed="0"/>
-    <w:lsdException w:name="Colorful List Accent 6" w:semiHidden="0" w:uiPriority="72" w:unhideWhenUsed="0"/>
-    <w:lsdException w:name="Colorful Grid Accent 6" w:semiHidden="0" w:uiPriority="73" w:unhideWhenUsed="0"/>
-    <w:lsdException w:name="Subtle Emphasis" w:semiHidden="0" w:uiPriority="19" w:unhideWhenUsed="0" w:qFormat="1"/>
-    <w:lsdException w:name="Intense Emphasis" w:semiHidden="0" w:uiPriority="21" w:unhideWhenUsed="0" w:qFormat="1"/>
-    <w:lsdException w:name="Subtle Reference" w:semiHidden="0" w:uiPriority="31" w:unhideWhenUsed="0" w:qFormat="1"/>
-    <w:lsdException w:name="Intense Reference" w:semiHidden="0" w:uiPriority="32" w:unhideWhenUsed="0" w:qFormat="1"/>
-    <w:lsdException w:name="Book Title" w:semiHidden="0" w:uiPriority="33" w:unhideWhenUsed="0" w:qFormat="1"/>
-    <w:lsdException w:name="Bibliography" w:uiPriority="37"/>
-    <w:lsdException w:name="TOC Heading" w:uiPriority="39" w:qFormat="1"/>
-  </w:latentStyles>
-  <w:style w:type="paragraph" w:default="1" w:styleId="Normal">
-    <w:name w:val="Normal"/>
-    <w:next w:val="Heading1"/>
-    <w:qFormat/>
-    <w:rsid w:val="007C2DDA"/>
-    <w:rPr>
-      <w:rFonts w:eastAsiaTheme="minorHAnsi"/>
-      <w:sz w:val="22"/>
-      <w:szCs w:val="22"/>
-      <w:lang w:eastAsia="en-US"/>
-    </w:rPr>
-  </w:style>
-  <w:style w:type="paragraph" w:styleId="Heading1">
-    <w:name w:val="heading 1"/>
-    <w:next w:val="Normal"/>
-    <w:link w:val="Heading1Char"/>
-    <w:uiPriority w:val="9"/>
-    <w:qFormat/>
-    <w:rsid w:val="007C2DDA"/>
-    <w:pPr>
-      <w:numPr>
-        <w:numId w:val="2"/>
-      </w:numPr>
-      <w:outlineLvl w:val="0"/>
-    </w:pPr>
-    <w:rPr>
-      <w:rFonts w:ascii="Calibri" w:eastAsiaTheme="minorHAnsi" w:hAnsi="Calibri"/>
-      <w:b/>
-      <w:sz w:val="22"/>
-      <w:szCs w:val="22"/>
-      <w:lang w:eastAsia="en-US"/>
-    </w:rPr>
-  </w:style>
-  <w:style w:type="paragraph" w:styleId="Heading2">
-    <w:name w:val="heading 2"/>
-    <w:basedOn w:val="Heading1"/>
-    <w:link w:val="Heading2Char"/>
-    <w:uiPriority w:val="9"/>
-    <w:semiHidden/>
-    <w:unhideWhenUsed/>
-    <w:qFormat/>
-    <w:rsid w:val="007C2DDA"/>
-    <w:pPr>
-      <w:keepNext/>
-      <w:keepLines/>
-      <w:numPr>
-        <w:ilvl w:val="1"/>
-      </w:numPr>
-      <w:outlineLvl w:val="1"/>
-    </w:pPr>
-    <w:rPr>
-      <w:rFonts w:asciiTheme="minorHAnsi" w:eastAsiaTheme="majorEastAsia" w:hAnsiTheme="minorHAnsi" w:cstheme="majorBidi"/>
-      <w:bCs/>
-      <w:szCs w:val="26"/>
-    </w:rPr>
-  </w:style>
-  <w:style w:type="character" w:default="1" w:styleId="DefaultParagraphFont">
-    <w:name w:val="Default Paragraph Font"/>
-    <w:uiPriority w:val="1"/>
-    <w:semiHidden/>
-    <w:unhideWhenUsed/>
-  </w:style>
-  <w:style w:type="table" w:default="1" w:styleId="TableNormal">
-    <w:name w:val="Normal Table"/>
-    <w:uiPriority w:val="99"/>
-    <w:semiHidden/>
-    <w:unhideWhenUsed/>
-    <w:tblPr>
-      <w:tblInd w:w="0" w:type="dxa"/>
-      <w:tblCellMar>
-        <w:top w:w="0" w:type="dxa"/>
-        <w:left w:w="108" w:type="dxa"/>
-        <w:bottom w:w="0" w:type="dxa"/>
-        <w:right w:w="108" w:type="dxa"/>
-      </w:tblCellMar>
-    </w:tblPr>
-  </w:style>
-  <w:style w:type="numbering" w:default="1" w:styleId="NoList">
-    <w:name w:val="No List"/>
-    <w:uiPriority w:val="99"/>
-    <w:semiHidden/>
-    <w:unhideWhenUsed/>
-  </w:style>
-  <w:style w:type="character" w:customStyle="1" w:styleId="Heading1Char">
-    <w:name w:val="Heading 1 Char"/>
-    <w:basedOn w:val="DefaultParagraphFont"/>
-    <w:link w:val="Heading1"/>
-    <w:uiPriority w:val="9"/>
-    <w:rsid w:val="007C2DDA"/>
-    <w:rPr>
-      <w:rFonts w:ascii="Calibri" w:eastAsiaTheme="minorHAnsi" w:hAnsi="Calibri"/>
-      <w:b/>
-      <w:sz w:val="22"/>
-      <w:szCs w:val="22"/>
-      <w:lang w:eastAsia="en-US"/>
-    </w:rPr>
-  </w:style>
-  <w:style w:type="character" w:customStyle="1" w:styleId="Heading2Char">
-    <w:name w:val="Heading 2 Char"/>
-    <w:basedOn w:val="DefaultParagraphFont"/>
-    <w:link w:val="Heading2"/>
-    <w:uiPriority w:val="9"/>
-    <w:semiHidden/>
     <w:rsid w:val="007C2DDA"/>
     <w:rPr>
       <w:rFonts w:eastAsiaTheme="majorEastAsia" w:cstheme="majorBidi"/>
@@ -2128,7 +2412,7 @@
   <a:extraClrSchemeLst/>
   <a:extLst>
     <a:ext uri="{05A4C25C-085E-4340-85A3-A5531E510DB2}">
-      <thm15:themeFamily xmlns:thm15="http://schemas.microsoft.com/office/thememl/2012/main" xmlns="" name="Office Theme" id="{62F939B6-93AF-4DB8-9C6B-D6C7DFDC589F}" vid="{4A3C46E8-61CC-4603-A589-7422A47A8E4A}"/>
+      <thm15:themeFamily xmlns:thm15="http://schemas.microsoft.com/office/thememl/2012/main" name="Office Theme" id="{62F939B6-93AF-4DB8-9C6B-D6C7DFDC589F}" vid="{4A3C46E8-61CC-4603-A589-7422A47A8E4A}"/>
     </a:ext>
   </a:extLst>
 </a:theme>

</xml_diff>